<commit_message>
Final daft of report (before proofreading) + LaTex files.
</commit_message>
<xml_diff>
--- a/Report/1. Introduction.docx
+++ b/Report/1. Introduction.docx
@@ -4,9 +4,6 @@
   <w:body>
     <w:p>
       <w:pPr>
-        <w:pBdr>
-          <w:top w:val="single" w:sz="8" w:space="20" w:color="auto"/>
-        </w:pBdr>
         <w:spacing w:line="480" w:lineRule="auto"/>
         <w:jc w:val="both"/>
         <w:rPr>
@@ -239,27 +236,7 @@
           <w:szCs w:val="28"/>
           <w:lang w:val="en-IN"/>
         </w:rPr>
-        <w:t>N</w:t>
-      </w:r>
-      <w:r>
-        <w:rPr>
-          <w:rFonts w:ascii="Times New Roman" w:hAnsi="Times New Roman" w:cs="Times New Roman"/>
-          <w:b/>
-          <w:sz w:val="28"/>
-          <w:szCs w:val="28"/>
-          <w:lang w:val="en-IN"/>
-        </w:rPr>
-        <w:t>eed and Applications of Composite</w:t>
-      </w:r>
-      <w:r>
-        <w:rPr>
-          <w:rFonts w:ascii="Times New Roman" w:hAnsi="Times New Roman" w:cs="Times New Roman"/>
-          <w:b/>
-          <w:sz w:val="28"/>
-          <w:szCs w:val="28"/>
-          <w:lang w:val="en-IN"/>
-        </w:rPr>
-        <w:t>s</w:t>
+        <w:t>Need and Applications of Composites</w:t>
       </w:r>
     </w:p>
     <w:p>
@@ -336,7 +313,25 @@
           <w:szCs w:val="24"/>
           <w:lang w:val="en-IN"/>
         </w:rPr>
-        <w:t>: More than 20% of the A380 is made of composite materials, mainly plastic reinforced with carbon fibres. The design is the first large-scale use of glass-fibre-reinforced aluminium, a new composite that is 25% stronger than conventional airframe aluminium but 20 % lighter.</w:t>
+        <w:t>: More than 20% of the A380 is made of composite materials, mainly plastic reinforced with carbon fibres. The design is the first large-scale use of glass-fibre-reinforced aluminium, a new composite that is 25% stronger than convent</w:t>
+      </w:r>
+      <w:r>
+        <w:rPr>
+          <w:rFonts w:ascii="Times New Roman" w:hAnsi="Times New Roman" w:cs="Times New Roman"/>
+          <w:sz w:val="24"/>
+          <w:szCs w:val="24"/>
+          <w:lang w:val="en-IN"/>
+        </w:rPr>
+        <w:t>ional airframe aluminium but 20</w:t>
+      </w:r>
+      <w:r>
+        <w:rPr>
+          <w:rFonts w:ascii="Times New Roman" w:hAnsi="Times New Roman" w:cs="Times New Roman"/>
+          <w:sz w:val="24"/>
+          <w:szCs w:val="24"/>
+          <w:lang w:val="en-IN"/>
+        </w:rPr>
+        <w:t>% lighter.</w:t>
       </w:r>
     </w:p>
     <w:p>
@@ -460,7 +455,25 @@
           <w:szCs w:val="24"/>
           <w:lang w:val="en-IN"/>
         </w:rPr>
-        <w:t>: Currently, carbon fibre is used primarily in the spar, or structural element, of wind blades longer than 45m /148 feet, both for land-based and offshore systems. The higher stiffness and lower density of CF allows a thinner blade profile while producing stiffer, lighter blades.</w:t>
+        <w:t xml:space="preserve">: Currently, carbon fibre is used primarily in the spar, or structural element, </w:t>
+      </w:r>
+      <w:r>
+        <w:rPr>
+          <w:rFonts w:ascii="Times New Roman" w:hAnsi="Times New Roman" w:cs="Times New Roman"/>
+          <w:sz w:val="24"/>
+          <w:szCs w:val="24"/>
+          <w:lang w:val="en-IN"/>
+        </w:rPr>
+        <w:t>of wind blades longer than 45m</w:t>
+      </w:r>
+      <w:r>
+        <w:rPr>
+          <w:rFonts w:ascii="Times New Roman" w:hAnsi="Times New Roman" w:cs="Times New Roman"/>
+          <w:sz w:val="24"/>
+          <w:szCs w:val="24"/>
+          <w:lang w:val="en-IN"/>
+        </w:rPr>
+        <w:t>, both for land-based and offshore systems. The higher stiffness and lower density of CF allows a thinner blade profile while producing stiffer, lighter blades.</w:t>
       </w:r>
     </w:p>
     <w:p>
@@ -518,8 +531,6 @@
           <w:lang w:val="en-IN"/>
         </w:rPr>
       </w:pPr>
-      <w:bookmarkStart w:id="0" w:name="_GoBack"/>
-      <w:bookmarkEnd w:id="0"/>
       <w:r>
         <w:rPr>
           <w:rFonts w:ascii="Times New Roman" w:hAnsi="Times New Roman" w:cs="Times New Roman"/>
@@ -528,7 +539,7 @@
           <w:szCs w:val="28"/>
           <w:lang w:val="en-IN"/>
         </w:rPr>
-        <w:t>Challenges faced in Modelling of Composites</w:t>
+        <w:t>Motivation</w:t>
       </w:r>
     </w:p>
     <w:p>
@@ -817,16 +828,43 @@
           <w:szCs w:val="24"/>
           <w:lang w:val="en-IN"/>
         </w:rPr>
-        <w:t xml:space="preserve">, we present a Machine Learning </w:t>
-      </w:r>
-      <w:r>
-        <w:rPr>
-          <w:rFonts w:ascii="Times New Roman" w:hAnsi="Times New Roman" w:cs="Times New Roman"/>
-          <w:sz w:val="24"/>
-          <w:szCs w:val="24"/>
-          <w:lang w:val="en-IN"/>
-        </w:rPr>
-        <w:t>based approach to this problem.</w:t>
+        <w:t xml:space="preserve">, </w:t>
+      </w:r>
+      <w:r>
+        <w:rPr>
+          <w:rFonts w:ascii="Times New Roman" w:hAnsi="Times New Roman" w:cs="Times New Roman"/>
+          <w:sz w:val="24"/>
+          <w:szCs w:val="24"/>
+          <w:lang w:val="en-IN"/>
+        </w:rPr>
+        <w:t xml:space="preserve">a Machine Learning </w:t>
+      </w:r>
+      <w:r>
+        <w:rPr>
+          <w:rFonts w:ascii="Times New Roman" w:hAnsi="Times New Roman" w:cs="Times New Roman"/>
+          <w:sz w:val="24"/>
+          <w:szCs w:val="24"/>
+          <w:lang w:val="en-IN"/>
+        </w:rPr>
+        <w:t xml:space="preserve">based approach </w:t>
+      </w:r>
+      <w:r>
+        <w:rPr>
+          <w:rFonts w:ascii="Times New Roman" w:hAnsi="Times New Roman" w:cs="Times New Roman"/>
+          <w:sz w:val="24"/>
+          <w:szCs w:val="24"/>
+          <w:lang w:val="en-IN"/>
+        </w:rPr>
+        <w:t xml:space="preserve">is presented </w:t>
+      </w:r>
+      <w:r>
+        <w:rPr>
+          <w:rFonts w:ascii="Times New Roman" w:hAnsi="Times New Roman" w:cs="Times New Roman"/>
+          <w:sz w:val="24"/>
+          <w:szCs w:val="24"/>
+          <w:lang w:val="en-IN"/>
+        </w:rPr>
+        <w:t>to this problem.</w:t>
       </w:r>
     </w:p>
     <w:p>
@@ -1298,6 +1336,42 @@
     </w:p>
     <w:p>
       <w:pPr>
+        <w:spacing w:line="480" w:lineRule="auto"/>
+        <w:jc w:val="both"/>
+        <w:rPr>
+          <w:rFonts w:ascii="Times New Roman" w:hAnsi="Times New Roman" w:cs="Times New Roman"/>
+          <w:sz w:val="24"/>
+          <w:szCs w:val="24"/>
+          <w:lang w:val="en-IN"/>
+        </w:rPr>
+      </w:pPr>
+    </w:p>
+    <w:p>
+      <w:pPr>
+        <w:spacing w:line="480" w:lineRule="auto"/>
+        <w:jc w:val="both"/>
+        <w:rPr>
+          <w:rFonts w:ascii="Times New Roman" w:hAnsi="Times New Roman" w:cs="Times New Roman"/>
+          <w:sz w:val="24"/>
+          <w:szCs w:val="24"/>
+          <w:lang w:val="en-IN"/>
+        </w:rPr>
+      </w:pPr>
+    </w:p>
+    <w:p>
+      <w:pPr>
+        <w:spacing w:line="480" w:lineRule="auto"/>
+        <w:jc w:val="both"/>
+        <w:rPr>
+          <w:rFonts w:ascii="Times New Roman" w:hAnsi="Times New Roman" w:cs="Times New Roman"/>
+          <w:sz w:val="24"/>
+          <w:szCs w:val="24"/>
+          <w:lang w:val="en-IN"/>
+        </w:rPr>
+      </w:pPr>
+    </w:p>
+    <w:p>
+      <w:pPr>
         <w:pStyle w:val="ListParagraph"/>
         <w:numPr>
           <w:ilvl w:val="2"/>
@@ -1321,6 +1395,7 @@
           <w:szCs w:val="28"/>
           <w:lang w:val="en-IN"/>
         </w:rPr>
+        <w:lastRenderedPageBreak/>
         <w:t>A</w:t>
       </w:r>
       <w:r>
@@ -1437,8 +1512,268 @@
           <w:szCs w:val="24"/>
           <w:lang w:val="en-IN"/>
         </w:rPr>
-        <w:t xml:space="preserve"> In this project, we input textual data to the model which is of the order of kilobytes. </w:t>
-      </w:r>
+        <w:t xml:space="preserve"> In this project, </w:t>
+      </w:r>
+      <w:r>
+        <w:rPr>
+          <w:rFonts w:ascii="Times New Roman" w:hAnsi="Times New Roman" w:cs="Times New Roman"/>
+          <w:sz w:val="24"/>
+          <w:szCs w:val="24"/>
+          <w:lang w:val="en-IN"/>
+        </w:rPr>
+        <w:t xml:space="preserve">textual data </w:t>
+      </w:r>
+      <w:r>
+        <w:rPr>
+          <w:rFonts w:ascii="Times New Roman" w:hAnsi="Times New Roman" w:cs="Times New Roman"/>
+          <w:sz w:val="24"/>
+          <w:szCs w:val="24"/>
+          <w:lang w:val="en-IN"/>
+        </w:rPr>
+        <w:t xml:space="preserve">is inputted </w:t>
+      </w:r>
+      <w:r>
+        <w:rPr>
+          <w:rFonts w:ascii="Times New Roman" w:hAnsi="Times New Roman" w:cs="Times New Roman"/>
+          <w:sz w:val="24"/>
+          <w:szCs w:val="24"/>
+          <w:lang w:val="en-IN"/>
+        </w:rPr>
+        <w:t xml:space="preserve">to the model which is of the order of kilobytes. In such a case, a typical ML model takes time in the order of milliseconds to train to model. Furthermore, predictions are made instantaneously. From this discussion, it is evident that </w:t>
+      </w:r>
+      <w:r>
+        <w:rPr>
+          <w:rFonts w:ascii="Times New Roman" w:hAnsi="Times New Roman" w:cs="Times New Roman"/>
+          <w:sz w:val="24"/>
+          <w:szCs w:val="24"/>
+          <w:lang w:val="en-IN"/>
+        </w:rPr>
+        <w:t>a data-driven approach is significantly superior to a traditional simulation technique in terms of computational time. Using cross-validation, if the same accuracy can be guaranteed, ML models would surpass any finite element simulations and counter all 4 challenges to traditional approaches that we</w:t>
+      </w:r>
+      <w:r>
+        <w:rPr>
+          <w:rFonts w:ascii="Times New Roman" w:hAnsi="Times New Roman" w:cs="Times New Roman"/>
+          <w:sz w:val="24"/>
+          <w:szCs w:val="24"/>
+          <w:lang w:val="en-IN"/>
+        </w:rPr>
+        <w:t>re</w:t>
+      </w:r>
+      <w:r>
+        <w:rPr>
+          <w:rFonts w:ascii="Times New Roman" w:hAnsi="Times New Roman" w:cs="Times New Roman"/>
+          <w:sz w:val="24"/>
+          <w:szCs w:val="24"/>
+          <w:lang w:val="en-IN"/>
+        </w:rPr>
+        <w:t xml:space="preserve"> presented earlier in this section.</w:t>
+      </w:r>
+    </w:p>
+    <w:p>
+      <w:pPr>
+        <w:spacing w:line="480" w:lineRule="auto"/>
+        <w:jc w:val="both"/>
+        <w:rPr>
+          <w:rFonts w:ascii="Times New Roman" w:hAnsi="Times New Roman" w:cs="Times New Roman"/>
+          <w:sz w:val="24"/>
+          <w:szCs w:val="24"/>
+          <w:lang w:val="en-IN"/>
+        </w:rPr>
+      </w:pPr>
+      <w:r>
+        <w:rPr>
+          <w:rFonts w:ascii="Times New Roman" w:hAnsi="Times New Roman" w:cs="Times New Roman"/>
+          <w:sz w:val="24"/>
+          <w:szCs w:val="24"/>
+          <w:lang w:val="en-IN"/>
+        </w:rPr>
+        <w:t>In our analysis</w:t>
+      </w:r>
+      <w:r>
+        <w:rPr>
+          <w:rFonts w:ascii="Times New Roman" w:hAnsi="Times New Roman" w:cs="Times New Roman"/>
+          <w:sz w:val="24"/>
+          <w:szCs w:val="24"/>
+          <w:lang w:val="en-IN"/>
+        </w:rPr>
+        <w:t>, the</w:t>
+      </w:r>
+      <w:r>
+        <w:rPr>
+          <w:rFonts w:ascii="Times New Roman" w:hAnsi="Times New Roman" w:cs="Times New Roman"/>
+          <w:sz w:val="24"/>
+          <w:szCs w:val="24"/>
+          <w:lang w:val="en-IN"/>
+        </w:rPr>
+        <w:t xml:space="preserve"> data </w:t>
+      </w:r>
+      <w:r>
+        <w:rPr>
+          <w:rFonts w:ascii="Times New Roman" w:hAnsi="Times New Roman" w:cs="Times New Roman"/>
+          <w:sz w:val="24"/>
+          <w:szCs w:val="24"/>
+          <w:lang w:val="en-IN"/>
+        </w:rPr>
+        <w:t xml:space="preserve">considered lies </w:t>
+      </w:r>
+      <w:r>
+        <w:rPr>
+          <w:rFonts w:ascii="Times New Roman" w:hAnsi="Times New Roman" w:cs="Times New Roman"/>
+          <w:sz w:val="24"/>
+          <w:szCs w:val="24"/>
+          <w:lang w:val="en-IN"/>
+        </w:rPr>
+        <w:t xml:space="preserve">in the range of 1 GPa to 10 GPa (for matrix) and 46 GPa to 973 GPa (for fibres). This virtually covers any given composite that is used in practice. An FE simulation based approach would take time in the order of days to model such a wide variety of composites. On the contrary, ML models take only a few seconds; furthermore, they need to be run only during training. Once the parameters are optimized, </w:t>
+      </w:r>
+      <w:r>
+        <w:rPr>
+          <w:rFonts w:ascii="Times New Roman" w:hAnsi="Times New Roman" w:cs="Times New Roman"/>
+          <w:sz w:val="24"/>
+          <w:szCs w:val="24"/>
+          <w:lang w:val="en-IN"/>
+        </w:rPr>
+        <w:t>predictions are made instantaneously.</w:t>
+      </w:r>
+    </w:p>
+    <w:p>
+      <w:pPr>
+        <w:spacing w:line="480" w:lineRule="auto"/>
+        <w:jc w:val="both"/>
+        <w:rPr>
+          <w:rFonts w:ascii="Times New Roman" w:hAnsi="Times New Roman" w:cs="Times New Roman"/>
+          <w:sz w:val="24"/>
+          <w:szCs w:val="24"/>
+          <w:lang w:val="en-IN"/>
+        </w:rPr>
+      </w:pPr>
+    </w:p>
+    <w:p>
+      <w:pPr>
+        <w:pStyle w:val="ListParagraph"/>
+        <w:numPr>
+          <w:ilvl w:val="2"/>
+          <w:numId w:val="2"/>
+        </w:numPr>
+        <w:spacing w:line="480" w:lineRule="auto"/>
+        <w:jc w:val="both"/>
+        <w:rPr>
+          <w:rFonts w:ascii="Times New Roman" w:hAnsi="Times New Roman" w:cs="Times New Roman"/>
+          <w:b/>
+          <w:sz w:val="28"/>
+          <w:szCs w:val="28"/>
+          <w:lang w:val="en-IN"/>
+        </w:rPr>
+      </w:pPr>
+      <w:r>
+        <w:rPr>
+          <w:rFonts w:ascii="Times New Roman" w:hAnsi="Times New Roman" w:cs="Times New Roman"/>
+          <w:b/>
+          <w:sz w:val="28"/>
+          <w:szCs w:val="28"/>
+          <w:lang w:val="en-IN"/>
+        </w:rPr>
+        <w:t>Objective</w:t>
+      </w:r>
+    </w:p>
+    <w:p>
+      <w:pPr>
+        <w:spacing w:line="480" w:lineRule="auto"/>
+        <w:jc w:val="both"/>
+        <w:rPr>
+          <w:rFonts w:ascii="Times New Roman" w:hAnsi="Times New Roman" w:cs="Times New Roman"/>
+          <w:sz w:val="24"/>
+          <w:szCs w:val="24"/>
+          <w:lang w:val="en-IN"/>
+        </w:rPr>
+      </w:pPr>
+      <w:r>
+        <w:rPr>
+          <w:rFonts w:ascii="Times New Roman" w:hAnsi="Times New Roman" w:cs="Times New Roman"/>
+          <w:sz w:val="24"/>
+          <w:szCs w:val="24"/>
+          <w:lang w:val="en-IN"/>
+        </w:rPr>
+        <w:t>The objective of this project is t</w:t>
+      </w:r>
+      <w:r>
+        <w:rPr>
+          <w:rFonts w:ascii="Times New Roman" w:hAnsi="Times New Roman" w:cs="Times New Roman"/>
+          <w:sz w:val="24"/>
+          <w:szCs w:val="24"/>
+          <w:lang w:val="en-IN"/>
+        </w:rPr>
+        <w:t>o develop an algorithmic framework to predict properties of composi</w:t>
+      </w:r>
+      <w:r>
+        <w:rPr>
+          <w:rFonts w:ascii="Times New Roman" w:hAnsi="Times New Roman" w:cs="Times New Roman"/>
+          <w:sz w:val="24"/>
+          <w:szCs w:val="24"/>
+          <w:lang w:val="en-IN"/>
+        </w:rPr>
+        <w:t xml:space="preserve">tes to aid in modelling process </w:t>
+      </w:r>
+      <w:r>
+        <w:rPr>
+          <w:rFonts w:ascii="Times New Roman" w:hAnsi="Times New Roman" w:cs="Times New Roman"/>
+          <w:sz w:val="24"/>
+          <w:szCs w:val="24"/>
+          <w:lang w:val="en-IN"/>
+        </w:rPr>
+        <w:t>for advancing the automated extraction of useful information from huge amounts of simulated data to make predictions at scales that are currently inaccessible</w:t>
+      </w:r>
+      <w:r>
+        <w:rPr>
+          <w:rFonts w:ascii="Times New Roman" w:hAnsi="Times New Roman" w:cs="Times New Roman"/>
+          <w:sz w:val="24"/>
+          <w:szCs w:val="24"/>
+          <w:lang w:val="en-IN"/>
+        </w:rPr>
+        <w:t>. This can be achieved by the following subtasks:</w:t>
+      </w:r>
+    </w:p>
+    <w:p>
+      <w:pPr>
+        <w:pStyle w:val="ListParagraph"/>
+        <w:numPr>
+          <w:ilvl w:val="0"/>
+          <w:numId w:val="12"/>
+        </w:numPr>
+        <w:spacing w:line="480" w:lineRule="auto"/>
+        <w:jc w:val="both"/>
+        <w:rPr>
+          <w:rFonts w:ascii="Times New Roman" w:hAnsi="Times New Roman" w:cs="Times New Roman"/>
+          <w:sz w:val="24"/>
+          <w:szCs w:val="24"/>
+          <w:lang w:val="en-IN"/>
+        </w:rPr>
+      </w:pPr>
+      <w:r>
+        <w:rPr>
+          <w:rFonts w:ascii="Times New Roman" w:hAnsi="Times New Roman" w:cs="Times New Roman"/>
+          <w:sz w:val="24"/>
+          <w:szCs w:val="24"/>
+          <w:lang w:val="en-IN"/>
+        </w:rPr>
+        <w:t>Generate and gather simulated and experimental data of various composite materials and feed it to the ML model</w:t>
+      </w:r>
+    </w:p>
+    <w:p>
+      <w:pPr>
+        <w:pStyle w:val="ListParagraph"/>
+        <w:numPr>
+          <w:ilvl w:val="0"/>
+          <w:numId w:val="12"/>
+        </w:numPr>
+        <w:spacing w:line="480" w:lineRule="auto"/>
+        <w:jc w:val="both"/>
+        <w:rPr>
+          <w:rFonts w:ascii="Times New Roman" w:hAnsi="Times New Roman" w:cs="Times New Roman"/>
+          <w:sz w:val="24"/>
+          <w:szCs w:val="24"/>
+          <w:lang w:val="en-IN"/>
+        </w:rPr>
+      </w:pPr>
       <w:r>
         <w:rPr>
           <w:rFonts w:ascii="Times New Roman" w:hAnsi="Times New Roman" w:cs="Times New Roman"/>
@@ -1447,50 +1782,542 @@
           <w:lang w:val="en-IN"/>
         </w:rPr>
         <w:lastRenderedPageBreak/>
-        <w:t xml:space="preserve">In such a case, a typical ML model takes time in the order of milliseconds to train to model. Furthermore, predictions are made instantaneously. From this discussion, it is evident that </w:t>
-      </w:r>
-      <w:r>
-        <w:rPr>
-          <w:rFonts w:ascii="Times New Roman" w:hAnsi="Times New Roman" w:cs="Times New Roman"/>
-          <w:sz w:val="24"/>
-          <w:szCs w:val="24"/>
-          <w:lang w:val="en-IN"/>
-        </w:rPr>
-        <w:t>a data-driven approach is significantly superior to a traditional simulation technique in terms of computational time. Using cross-validation, if the same accuracy can be guaranteed, ML models would surpass any finite element simulations and counter all 4 challenges to traditional approaches that we presented earlier in this section.</w:t>
-      </w:r>
-    </w:p>
-    <w:p>
-      <w:pPr>
-        <w:spacing w:line="480" w:lineRule="auto"/>
-        <w:jc w:val="both"/>
-        <w:rPr>
-          <w:rFonts w:ascii="Times New Roman" w:hAnsi="Times New Roman" w:cs="Times New Roman"/>
-          <w:sz w:val="24"/>
-          <w:szCs w:val="24"/>
-          <w:lang w:val="en-IN"/>
-        </w:rPr>
-      </w:pPr>
-      <w:r>
-        <w:rPr>
-          <w:rFonts w:ascii="Times New Roman" w:hAnsi="Times New Roman" w:cs="Times New Roman"/>
-          <w:sz w:val="24"/>
-          <w:szCs w:val="24"/>
-          <w:lang w:val="en-IN"/>
-        </w:rPr>
-        <w:t xml:space="preserve">In our analysis, we have considered data in the range of 1 GPa to 10 GPa (for matrix) and 46 GPa to 973 GPa (for fibres). This virtually covers any given composite that is used in practice. An FE simulation based approach would take time in the order of days to model such a wide variety of composites. On the contrary, ML models take only a few seconds; furthermore, they need to be run only during training. Once the parameters are optimized, </w:t>
-      </w:r>
-      <w:r>
-        <w:rPr>
-          <w:rFonts w:ascii="Times New Roman" w:hAnsi="Times New Roman" w:cs="Times New Roman"/>
-          <w:sz w:val="24"/>
-          <w:szCs w:val="24"/>
-          <w:lang w:val="en-IN"/>
-        </w:rPr>
-        <w:t>predictions are made instantaneously.</w:t>
-      </w:r>
+        <w:t>Make accurate and fast predictions and validate the results</w:t>
+      </w:r>
+    </w:p>
+    <w:p>
+      <w:pPr>
+        <w:pStyle w:val="ListParagraph"/>
+        <w:numPr>
+          <w:ilvl w:val="0"/>
+          <w:numId w:val="12"/>
+        </w:numPr>
+        <w:spacing w:line="480" w:lineRule="auto"/>
+        <w:jc w:val="both"/>
+        <w:rPr>
+          <w:rFonts w:ascii="Times New Roman" w:hAnsi="Times New Roman" w:cs="Times New Roman"/>
+          <w:sz w:val="24"/>
+          <w:szCs w:val="24"/>
+          <w:lang w:val="en-IN"/>
+        </w:rPr>
+      </w:pPr>
+      <w:r>
+        <w:rPr>
+          <w:rFonts w:ascii="Times New Roman" w:hAnsi="Times New Roman" w:cs="Times New Roman"/>
+          <w:sz w:val="24"/>
+          <w:szCs w:val="24"/>
+          <w:lang w:val="en-IN"/>
+        </w:rPr>
+        <w:t>Make predictions of properties on unknown materials, and recommend materials based on target properties</w:t>
+      </w:r>
+    </w:p>
+    <w:p>
+      <w:pPr>
+        <w:spacing w:line="480" w:lineRule="auto"/>
+        <w:jc w:val="both"/>
+        <w:rPr>
+          <w:rFonts w:ascii="Times New Roman" w:hAnsi="Times New Roman" w:cs="Times New Roman"/>
+          <w:sz w:val="24"/>
+          <w:szCs w:val="24"/>
+          <w:lang w:val="en-IN"/>
+        </w:rPr>
+      </w:pPr>
+    </w:p>
+    <w:p>
+      <w:pPr>
+        <w:pStyle w:val="ListParagraph"/>
+        <w:numPr>
+          <w:ilvl w:val="2"/>
+          <w:numId w:val="2"/>
+        </w:numPr>
+        <w:spacing w:line="480" w:lineRule="auto"/>
+        <w:jc w:val="both"/>
+        <w:rPr>
+          <w:rFonts w:ascii="Times New Roman" w:hAnsi="Times New Roman" w:cs="Times New Roman"/>
+          <w:b/>
+          <w:sz w:val="28"/>
+          <w:szCs w:val="28"/>
+          <w:lang w:val="en-IN"/>
+        </w:rPr>
+      </w:pPr>
+      <w:r>
+        <w:rPr>
+          <w:rFonts w:ascii="Times New Roman" w:hAnsi="Times New Roman" w:cs="Times New Roman"/>
+          <w:b/>
+          <w:sz w:val="28"/>
+          <w:szCs w:val="28"/>
+          <w:lang w:val="en-IN"/>
+        </w:rPr>
+        <w:t>Scope</w:t>
+      </w:r>
+    </w:p>
+    <w:p>
+      <w:pPr>
+        <w:spacing w:line="480" w:lineRule="auto"/>
+        <w:jc w:val="both"/>
+        <w:rPr>
+          <w:rFonts w:ascii="Times New Roman" w:hAnsi="Times New Roman" w:cs="Times New Roman"/>
+          <w:sz w:val="24"/>
+          <w:szCs w:val="24"/>
+          <w:lang w:val="en-IN"/>
+        </w:rPr>
+      </w:pPr>
+      <w:r>
+        <w:rPr>
+          <w:rFonts w:ascii="Times New Roman" w:hAnsi="Times New Roman" w:cs="Times New Roman"/>
+          <w:sz w:val="24"/>
+          <w:szCs w:val="24"/>
+          <w:lang w:val="en-IN"/>
+        </w:rPr>
+        <w:t>The project focuses on prediction and recommendation of composite material properties by “learning” the trends in materials fed to the model while training. Once trained, the model is able to predict properties for composites with varying:</w:t>
+      </w:r>
+    </w:p>
+    <w:p>
+      <w:pPr>
+        <w:pStyle w:val="ListParagraph"/>
+        <w:numPr>
+          <w:ilvl w:val="0"/>
+          <w:numId w:val="14"/>
+        </w:numPr>
+        <w:spacing w:line="480" w:lineRule="auto"/>
+        <w:jc w:val="both"/>
+        <w:rPr>
+          <w:rFonts w:ascii="Times New Roman" w:hAnsi="Times New Roman" w:cs="Times New Roman"/>
+          <w:sz w:val="24"/>
+          <w:szCs w:val="24"/>
+          <w:lang w:val="en-IN"/>
+        </w:rPr>
+      </w:pPr>
+      <w:r>
+        <w:rPr>
+          <w:rFonts w:ascii="Times New Roman" w:hAnsi="Times New Roman" w:cs="Times New Roman"/>
+          <w:sz w:val="24"/>
+          <w:szCs w:val="24"/>
+          <w:lang w:val="en-IN"/>
+        </w:rPr>
+        <w:t>Constituent matrices and fibres</w:t>
+      </w:r>
+      <w:r>
+        <w:rPr>
+          <w:rFonts w:ascii="Times New Roman" w:hAnsi="Times New Roman" w:cs="Times New Roman"/>
+          <w:sz w:val="24"/>
+          <w:szCs w:val="24"/>
+          <w:lang w:val="en-IN"/>
+        </w:rPr>
+        <w:t>, such as:</w:t>
+      </w:r>
+    </w:p>
+    <w:p>
+      <w:pPr>
+        <w:pStyle w:val="ListParagraph"/>
+        <w:numPr>
+          <w:ilvl w:val="1"/>
+          <w:numId w:val="14"/>
+        </w:numPr>
+        <w:spacing w:line="480" w:lineRule="auto"/>
+        <w:jc w:val="both"/>
+        <w:rPr>
+          <w:rFonts w:ascii="Times New Roman" w:hAnsi="Times New Roman" w:cs="Times New Roman"/>
+          <w:sz w:val="24"/>
+          <w:szCs w:val="24"/>
+          <w:lang w:val="en-IN"/>
+        </w:rPr>
+      </w:pPr>
+      <w:r>
+        <w:rPr>
+          <w:rFonts w:ascii="Times New Roman" w:hAnsi="Times New Roman" w:cs="Times New Roman"/>
+          <w:sz w:val="24"/>
+          <w:szCs w:val="24"/>
+          <w:lang w:val="en-IN"/>
+        </w:rPr>
+        <w:t>Young’s moduli of matrix and fibres</w:t>
+      </w:r>
+    </w:p>
+    <w:p>
+      <w:pPr>
+        <w:pStyle w:val="ListParagraph"/>
+        <w:numPr>
+          <w:ilvl w:val="1"/>
+          <w:numId w:val="14"/>
+        </w:numPr>
+        <w:spacing w:line="480" w:lineRule="auto"/>
+        <w:jc w:val="both"/>
+        <w:rPr>
+          <w:rFonts w:ascii="Times New Roman" w:hAnsi="Times New Roman" w:cs="Times New Roman"/>
+          <w:sz w:val="24"/>
+          <w:szCs w:val="24"/>
+          <w:lang w:val="en-IN"/>
+        </w:rPr>
+      </w:pPr>
+      <w:r>
+        <w:rPr>
+          <w:rFonts w:ascii="Times New Roman" w:hAnsi="Times New Roman" w:cs="Times New Roman"/>
+          <w:sz w:val="24"/>
+          <w:szCs w:val="24"/>
+          <w:lang w:val="en-IN"/>
+        </w:rPr>
+        <w:t>Poisson’s ratios of matrix and fibres</w:t>
+      </w:r>
+    </w:p>
+    <w:p>
+      <w:pPr>
+        <w:pStyle w:val="ListParagraph"/>
+        <w:numPr>
+          <w:ilvl w:val="1"/>
+          <w:numId w:val="14"/>
+        </w:numPr>
+        <w:spacing w:line="480" w:lineRule="auto"/>
+        <w:jc w:val="both"/>
+        <w:rPr>
+          <w:rFonts w:ascii="Times New Roman" w:hAnsi="Times New Roman" w:cs="Times New Roman"/>
+          <w:sz w:val="24"/>
+          <w:szCs w:val="24"/>
+          <w:lang w:val="en-IN"/>
+        </w:rPr>
+      </w:pPr>
+      <w:r>
+        <w:rPr>
+          <w:rFonts w:ascii="Times New Roman" w:hAnsi="Times New Roman" w:cs="Times New Roman"/>
+          <w:sz w:val="24"/>
+          <w:szCs w:val="24"/>
+          <w:lang w:val="en-IN"/>
+        </w:rPr>
+        <w:t>Diameter of fibres</w:t>
+      </w:r>
+    </w:p>
+    <w:p>
+      <w:pPr>
+        <w:pStyle w:val="ListParagraph"/>
+        <w:numPr>
+          <w:ilvl w:val="0"/>
+          <w:numId w:val="14"/>
+        </w:numPr>
+        <w:spacing w:line="480" w:lineRule="auto"/>
+        <w:jc w:val="both"/>
+        <w:rPr>
+          <w:rFonts w:ascii="Times New Roman" w:hAnsi="Times New Roman" w:cs="Times New Roman"/>
+          <w:sz w:val="24"/>
+          <w:szCs w:val="24"/>
+          <w:lang w:val="en-IN"/>
+        </w:rPr>
+      </w:pPr>
+      <w:r>
+        <w:rPr>
+          <w:rFonts w:ascii="Times New Roman" w:hAnsi="Times New Roman" w:cs="Times New Roman"/>
+          <w:sz w:val="24"/>
+          <w:szCs w:val="24"/>
+          <w:lang w:val="en-IN"/>
+        </w:rPr>
+        <w:t>Volume fraction of fibres</w:t>
+      </w:r>
+    </w:p>
+    <w:p>
+      <w:pPr>
+        <w:pStyle w:val="ListParagraph"/>
+        <w:numPr>
+          <w:ilvl w:val="0"/>
+          <w:numId w:val="14"/>
+        </w:numPr>
+        <w:spacing w:line="480" w:lineRule="auto"/>
+        <w:jc w:val="both"/>
+        <w:rPr>
+          <w:rFonts w:ascii="Times New Roman" w:hAnsi="Times New Roman" w:cs="Times New Roman"/>
+          <w:sz w:val="24"/>
+          <w:szCs w:val="24"/>
+          <w:lang w:val="en-IN"/>
+        </w:rPr>
+      </w:pPr>
+      <w:r>
+        <w:rPr>
+          <w:rFonts w:ascii="Times New Roman" w:hAnsi="Times New Roman" w:cs="Times New Roman"/>
+          <w:sz w:val="24"/>
+          <w:szCs w:val="24"/>
+          <w:lang w:val="en-IN"/>
+        </w:rPr>
+        <w:t>Spatial arrangement of fibres</w:t>
+      </w:r>
+    </w:p>
+    <w:p>
+      <w:pPr>
+        <w:spacing w:line="480" w:lineRule="auto"/>
+        <w:jc w:val="both"/>
+        <w:rPr>
+          <w:rFonts w:ascii="Times New Roman" w:hAnsi="Times New Roman" w:cs="Times New Roman"/>
+          <w:sz w:val="24"/>
+          <w:szCs w:val="24"/>
+          <w:lang w:val="en-IN"/>
+        </w:rPr>
+      </w:pPr>
+    </w:p>
+    <w:p>
+      <w:pPr>
+        <w:spacing w:line="480" w:lineRule="auto"/>
+        <w:jc w:val="both"/>
+        <w:rPr>
+          <w:rFonts w:ascii="Times New Roman" w:hAnsi="Times New Roman" w:cs="Times New Roman"/>
+          <w:sz w:val="24"/>
+          <w:szCs w:val="24"/>
+          <w:lang w:val="en-IN"/>
+        </w:rPr>
+      </w:pPr>
+      <w:r>
+        <w:rPr>
+          <w:rFonts w:ascii="Times New Roman" w:hAnsi="Times New Roman" w:cs="Times New Roman"/>
+          <w:sz w:val="24"/>
+          <w:szCs w:val="24"/>
+          <w:lang w:val="en-IN"/>
+        </w:rPr>
+        <w:t>The data generated and gathered must be reliable in the first place. This has been achieved by:</w:t>
+      </w:r>
+    </w:p>
+    <w:p>
+      <w:pPr>
+        <w:pStyle w:val="ListParagraph"/>
+        <w:numPr>
+          <w:ilvl w:val="0"/>
+          <w:numId w:val="13"/>
+        </w:numPr>
+        <w:spacing w:line="480" w:lineRule="auto"/>
+        <w:jc w:val="both"/>
+        <w:rPr>
+          <w:rFonts w:ascii="Times New Roman" w:hAnsi="Times New Roman" w:cs="Times New Roman"/>
+          <w:sz w:val="24"/>
+          <w:szCs w:val="24"/>
+          <w:lang w:val="en-IN"/>
+        </w:rPr>
+      </w:pPr>
+      <w:r>
+        <w:rPr>
+          <w:rFonts w:ascii="Times New Roman" w:hAnsi="Times New Roman" w:cs="Times New Roman"/>
+          <w:sz w:val="24"/>
+          <w:szCs w:val="24"/>
+          <w:lang w:val="en-IN"/>
+        </w:rPr>
+        <w:t>Cross-validation against unseen data while training of ML model</w:t>
+      </w:r>
+    </w:p>
+    <w:p>
+      <w:pPr>
+        <w:pStyle w:val="ListParagraph"/>
+        <w:numPr>
+          <w:ilvl w:val="0"/>
+          <w:numId w:val="13"/>
+        </w:numPr>
+        <w:spacing w:line="480" w:lineRule="auto"/>
+        <w:jc w:val="both"/>
+        <w:rPr>
+          <w:rFonts w:ascii="Times New Roman" w:hAnsi="Times New Roman" w:cs="Times New Roman"/>
+          <w:sz w:val="24"/>
+          <w:szCs w:val="24"/>
+          <w:lang w:val="en-IN"/>
+        </w:rPr>
+      </w:pPr>
+      <w:r>
+        <w:rPr>
+          <w:rFonts w:ascii="Times New Roman" w:hAnsi="Times New Roman" w:cs="Times New Roman"/>
+          <w:sz w:val="24"/>
+          <w:szCs w:val="24"/>
+          <w:lang w:val="en-IN"/>
+        </w:rPr>
+        <w:t>Validation against Finite Element simulations performed on different materials</w:t>
+      </w:r>
+    </w:p>
+    <w:p>
+      <w:pPr>
+        <w:pStyle w:val="ListParagraph"/>
+        <w:numPr>
+          <w:ilvl w:val="0"/>
+          <w:numId w:val="13"/>
+        </w:numPr>
+        <w:spacing w:line="480" w:lineRule="auto"/>
+        <w:jc w:val="both"/>
+        <w:rPr>
+          <w:rFonts w:ascii="Times New Roman" w:hAnsi="Times New Roman" w:cs="Times New Roman"/>
+          <w:sz w:val="24"/>
+          <w:szCs w:val="24"/>
+          <w:lang w:val="en-IN"/>
+        </w:rPr>
+      </w:pPr>
+      <w:r>
+        <w:rPr>
+          <w:rFonts w:ascii="Times New Roman" w:hAnsi="Times New Roman" w:cs="Times New Roman"/>
+          <w:sz w:val="24"/>
+          <w:szCs w:val="24"/>
+          <w:lang w:val="en-IN"/>
+        </w:rPr>
+        <w:t>Validation against experimental data</w:t>
+      </w:r>
+    </w:p>
+    <w:p>
+      <w:pPr>
+        <w:spacing w:line="480" w:lineRule="auto"/>
+        <w:jc w:val="both"/>
+        <w:rPr>
+          <w:rFonts w:ascii="Times New Roman" w:hAnsi="Times New Roman" w:cs="Times New Roman"/>
+          <w:sz w:val="24"/>
+          <w:szCs w:val="24"/>
+          <w:lang w:val="en-IN"/>
+        </w:rPr>
+      </w:pPr>
+    </w:p>
+    <w:p>
+      <w:pPr>
+        <w:pStyle w:val="ListParagraph"/>
+        <w:numPr>
+          <w:ilvl w:val="2"/>
+          <w:numId w:val="2"/>
+        </w:numPr>
+        <w:spacing w:line="480" w:lineRule="auto"/>
+        <w:jc w:val="both"/>
+        <w:rPr>
+          <w:rFonts w:ascii="Times New Roman" w:hAnsi="Times New Roman" w:cs="Times New Roman"/>
+          <w:b/>
+          <w:sz w:val="28"/>
+          <w:szCs w:val="28"/>
+          <w:lang w:val="en-IN"/>
+        </w:rPr>
+      </w:pPr>
+      <w:r>
+        <w:rPr>
+          <w:rFonts w:ascii="Times New Roman" w:hAnsi="Times New Roman" w:cs="Times New Roman"/>
+          <w:b/>
+          <w:sz w:val="28"/>
+          <w:szCs w:val="28"/>
+          <w:lang w:val="en-IN"/>
+        </w:rPr>
+        <w:lastRenderedPageBreak/>
+        <w:t>Timeline</w:t>
+      </w:r>
+    </w:p>
+    <w:p>
+      <w:pPr>
+        <w:spacing w:line="480" w:lineRule="auto"/>
+        <w:jc w:val="both"/>
+        <w:rPr>
+          <w:rFonts w:ascii="Times New Roman" w:hAnsi="Times New Roman" w:cs="Times New Roman"/>
+          <w:b/>
+          <w:sz w:val="28"/>
+          <w:szCs w:val="28"/>
+          <w:lang w:val="en-IN"/>
+        </w:rPr>
+      </w:pPr>
+      <w:r>
+        <w:rPr>
+          <w:noProof/>
+        </w:rPr>
+        <w:drawing>
+          <wp:inline distT="0" distB="0" distL="0" distR="0">
+            <wp:extent cx="5943600" cy="3885924"/>
+            <wp:effectExtent l="0" t="0" r="0" b="635"/>
+            <wp:docPr id="5" name="Picture 5" descr="C:\Users\ranamihir\AppData\Local\Microsoft\Windows\INetCacheContent.Word\Capture.png"/>
+            <wp:cNvGraphicFramePr>
+              <a:graphicFrameLocks xmlns:a="http://schemas.openxmlformats.org/drawingml/2006/main" noChangeAspect="1"/>
+            </wp:cNvGraphicFramePr>
+            <a:graphic xmlns:a="http://schemas.openxmlformats.org/drawingml/2006/main">
+              <a:graphicData uri="http://schemas.openxmlformats.org/drawingml/2006/picture">
+                <pic:pic xmlns:pic="http://schemas.openxmlformats.org/drawingml/2006/picture">
+                  <pic:nvPicPr>
+                    <pic:cNvPr id="0" name="Picture 5" descr="C:\Users\ranamihir\AppData\Local\Microsoft\Windows\INetCacheContent.Word\Capture.png"/>
+                    <pic:cNvPicPr>
+                      <a:picLocks noChangeAspect="1" noChangeArrowheads="1"/>
+                    </pic:cNvPicPr>
+                  </pic:nvPicPr>
+                  <pic:blipFill>
+                    <a:blip r:embed="rId8">
+                      <a:extLst>
+                        <a:ext uri="{28A0092B-C50C-407E-A947-70E740481C1C}">
+                          <a14:useLocalDpi xmlns:a14="http://schemas.microsoft.com/office/drawing/2010/main" val="0"/>
+                        </a:ext>
+                      </a:extLst>
+                    </a:blip>
+                    <a:srcRect/>
+                    <a:stretch>
+                      <a:fillRect/>
+                    </a:stretch>
+                  </pic:blipFill>
+                  <pic:spPr bwMode="auto">
+                    <a:xfrm>
+                      <a:off x="0" y="0"/>
+                      <a:ext cx="5943600" cy="3885924"/>
+                    </a:xfrm>
+                    <a:prstGeom prst="rect">
+                      <a:avLst/>
+                    </a:prstGeom>
+                    <a:noFill/>
+                    <a:ln>
+                      <a:noFill/>
+                    </a:ln>
+                  </pic:spPr>
+                </pic:pic>
+              </a:graphicData>
+            </a:graphic>
+          </wp:inline>
+        </w:drawing>
+      </w:r>
+      <w:bookmarkStart w:id="0" w:name="_GoBack"/>
+      <w:bookmarkEnd w:id="0"/>
+    </w:p>
+    <w:p>
+      <w:pPr>
+        <w:spacing w:line="480" w:lineRule="auto"/>
+        <w:jc w:val="center"/>
+        <w:rPr>
+          <w:rFonts w:ascii="Times New Roman" w:hAnsi="Times New Roman" w:cs="Times New Roman"/>
+          <w:b/>
+          <w:sz w:val="28"/>
+          <w:szCs w:val="28"/>
+          <w:lang w:val="en-IN"/>
+        </w:rPr>
+      </w:pPr>
+      <w:r>
+        <w:rPr>
+          <w:rFonts w:ascii="Times New Roman" w:hAnsi="Times New Roman" w:cs="Times New Roman"/>
+          <w:b/>
+          <w:sz w:val="24"/>
+          <w:szCs w:val="24"/>
+        </w:rPr>
+        <w:t>Figure 1.1</w:t>
+      </w:r>
+      <w:r>
+        <w:rPr>
+          <w:rFonts w:ascii="Times New Roman" w:hAnsi="Times New Roman" w:cs="Times New Roman"/>
+          <w:sz w:val="24"/>
+          <w:szCs w:val="24"/>
+        </w:rPr>
+        <w:t>: Gantt C</w:t>
+      </w:r>
+      <w:r>
+        <w:rPr>
+          <w:rFonts w:ascii="Times New Roman" w:hAnsi="Times New Roman" w:cs="Times New Roman"/>
+          <w:sz w:val="24"/>
+          <w:szCs w:val="24"/>
+        </w:rPr>
+        <w:t>hart showing the T</w:t>
+      </w:r>
+      <w:r>
+        <w:rPr>
+          <w:rFonts w:ascii="Times New Roman" w:hAnsi="Times New Roman" w:cs="Times New Roman"/>
+          <w:sz w:val="24"/>
+          <w:szCs w:val="24"/>
+        </w:rPr>
+        <w:t>imeline of the project</w:t>
+      </w:r>
+    </w:p>
+    <w:p>
+      <w:pPr>
+        <w:spacing w:line="480" w:lineRule="auto"/>
+        <w:jc w:val="both"/>
+        <w:rPr>
+          <w:rFonts w:ascii="Times New Roman" w:hAnsi="Times New Roman" w:cs="Times New Roman"/>
+          <w:sz w:val="24"/>
+          <w:szCs w:val="24"/>
+          <w:lang w:val="en-IN"/>
+        </w:rPr>
+      </w:pPr>
     </w:p>
     <w:sectPr>
-      <w:headerReference w:type="default" r:id="rId8"/>
+      <w:headerReference w:type="even" r:id="rId9"/>
+      <w:headerReference w:type="default" r:id="rId10"/>
       <w:pgSz w:w="12240" w:h="15840"/>
       <w:pgMar w:top="1440" w:right="1440" w:bottom="1440" w:left="1440" w:header="720" w:footer="720" w:gutter="0"/>
       <w:cols w:space="720"/>
@@ -1511,6 +2338,7 @@
         <w:separator/>
       </w:r>
     </w:p>
+    <w:p/>
   </w:endnote>
   <w:endnote w:type="continuationSeparator" w:id="0">
     <w:p>
@@ -1521,6 +2349,7 @@
         <w:continuationSeparator/>
       </w:r>
     </w:p>
+    <w:p/>
   </w:endnote>
 </w:endnotes>
 </file>
@@ -1536,6 +2365,7 @@
         <w:separator/>
       </w:r>
     </w:p>
+    <w:p/>
   </w:footnote>
   <w:footnote w:type="continuationSeparator" w:id="0">
     <w:p>
@@ -1546,6 +2376,7 @@
         <w:continuationSeparator/>
       </w:r>
     </w:p>
+    <w:p/>
   </w:footnote>
 </w:footnotes>
 </file>
@@ -1557,6 +2388,170 @@
       <w:pStyle w:val="Header"/>
     </w:pPr>
   </w:p>
+  <w:p/>
+</w:hdr>
+</file>
+
+<file path=word/header2.xml><?xml version="1.0" encoding="utf-8"?>
+<w:hdr xmlns:wpc="http://schemas.microsoft.com/office/word/2010/wordprocessingCanvas" xmlns:cx="http://schemas.microsoft.com/office/drawing/2014/chartex" xmlns:cx1="http://schemas.microsoft.com/office/drawing/2015/9/8/chartex" xmlns:cx2="http://schemas.microsoft.com/office/drawing/2015/10/21/chartex" xmlns:cx3="http://schemas.microsoft.com/office/drawing/2016/5/9/chartex" xmlns:cx4="http://schemas.microsoft.com/office/drawing/2016/5/10/chartex" xmlns:cx5="http://schemas.microsoft.com/office/drawing/2016/5/11/chartex" xmlns:mc="http://schemas.openxmlformats.org/markup-compatibility/2006" xmlns:o="urn:schemas-microsoft-com:office:office" xmlns:r="http://schemas.openxmlformats.org/officeDocument/2006/relationships" xmlns:m="http://schemas.openxmlformats.org/officeDocument/2006/math" xmlns:v="urn:schemas-microsoft-com:vml" xmlns:wp14="http://schemas.microsoft.com/office/word/2010/wordprocessingDrawing" xmlns:wp="http://schemas.openxmlformats.org/drawingml/2006/wordprocessingDrawing" xmlns:w10="urn:schemas-microsoft-com:office:word" xmlns:w="http://schemas.openxmlformats.org/wordprocessingml/2006/main" xmlns:w14="http://schemas.microsoft.com/office/word/2010/wordml" xmlns:w15="http://schemas.microsoft.com/office/word/2012/wordml" xmlns:w16se="http://schemas.microsoft.com/office/word/2015/wordml/symex" xmlns:wpg="http://schemas.microsoft.com/office/word/2010/wordprocessingGroup" xmlns:wpi="http://schemas.microsoft.com/office/word/2010/wordprocessingInk" xmlns:wne="http://schemas.microsoft.com/office/word/2006/wordml" xmlns:wps="http://schemas.microsoft.com/office/word/2010/wordprocessingShape" mc:Ignorable="w14 w15 w16se wp14">
+  <w:p>
+    <w:pPr>
+      <w:pStyle w:val="Header"/>
+      <w:rPr>
+        <w:sz w:val="24"/>
+        <w:szCs w:val="24"/>
+      </w:rPr>
+    </w:pPr>
+    <w:sdt>
+      <w:sdtPr>
+        <w:rPr>
+          <w:i/>
+          <w:sz w:val="24"/>
+          <w:szCs w:val="24"/>
+        </w:rPr>
+        <w:alias w:val="Title"/>
+        <w:tag w:val=""/>
+        <w:id w:val="-1255587459"/>
+        <w:placeholder>
+          <w:docPart w:val="3FC16B7EDFB9421DB6ADE09F762A0DF2"/>
+        </w:placeholder>
+        <w:dataBinding w:prefixMappings="xmlns:ns0='http://purl.org/dc/elements/1.1/' xmlns:ns1='http://schemas.openxmlformats.org/package/2006/metadata/core-properties' " w:xpath="/ns1:coreProperties[1]/ns0:title[1]" w:storeItemID="{6C3C8BC8-F283-45AE-878A-BAB7291924A1}"/>
+        <w:text/>
+      </w:sdtPr>
+      <w:sdtEndPr/>
+      <w:sdtContent>
+        <w:r>
+          <w:rPr>
+            <w:i/>
+            <w:sz w:val="24"/>
+            <w:szCs w:val="24"/>
+          </w:rPr>
+          <w:t>Introduction</w:t>
+        </w:r>
+      </w:sdtContent>
+    </w:sdt>
+    <w:r>
+      <w:rPr>
+        <w:noProof/>
+        <w:sz w:val="24"/>
+        <w:szCs w:val="24"/>
+      </w:rPr>
+      <mc:AlternateContent>
+        <mc:Choice Requires="wps">
+          <w:drawing>
+            <wp:anchor distT="0" distB="0" distL="114300" distR="114300" simplePos="0" relativeHeight="251658240" behindDoc="0" locked="0" layoutInCell="1" allowOverlap="1">
+              <wp:simplePos x="0" y="0"/>
+              <wp:positionH relativeFrom="margin">
+                <wp:align>left</wp:align>
+              </wp:positionH>
+              <wp:positionV relativeFrom="paragraph">
+                <wp:posOffset>198120</wp:posOffset>
+              </wp:positionV>
+              <wp:extent cx="5928360" cy="0"/>
+              <wp:effectExtent l="0" t="0" r="34290" b="19050"/>
+              <wp:wrapSquare wrapText="bothSides"/>
+              <wp:docPr id="2" name="Straight Connector 2"/>
+              <wp:cNvGraphicFramePr/>
+              <a:graphic xmlns:a="http://schemas.openxmlformats.org/drawingml/2006/main">
+                <a:graphicData uri="http://schemas.microsoft.com/office/word/2010/wordprocessingShape">
+                  <wps:wsp>
+                    <wps:cNvCnPr/>
+                    <wps:spPr>
+                      <a:xfrm flipV="1">
+                        <a:off x="0" y="0"/>
+                        <a:ext cx="5928360" cy="0"/>
+                      </a:xfrm>
+                      <a:prstGeom prst="line">
+                        <a:avLst/>
+                      </a:prstGeom>
+                    </wps:spPr>
+                    <wps:style>
+                      <a:lnRef idx="2">
+                        <a:schemeClr val="dk1"/>
+                      </a:lnRef>
+                      <a:fillRef idx="0">
+                        <a:schemeClr val="dk1"/>
+                      </a:fillRef>
+                      <a:effectRef idx="1">
+                        <a:schemeClr val="dk1"/>
+                      </a:effectRef>
+                      <a:fontRef idx="minor">
+                        <a:schemeClr val="tx1"/>
+                      </a:fontRef>
+                    </wps:style>
+                    <wps:bodyPr/>
+                  </wps:wsp>
+                </a:graphicData>
+              </a:graphic>
+              <wp14:sizeRelV relativeFrom="margin">
+                <wp14:pctHeight>0</wp14:pctHeight>
+              </wp14:sizeRelV>
+            </wp:anchor>
+          </w:drawing>
+        </mc:Choice>
+        <mc:Fallback>
+          <w:pict>
+            <v:line w14:anchorId="1ED7C9E2" id="Straight Connector 2" o:spid="_x0000_s1026" style="position:absolute;flip:y;z-index:251658240;visibility:visible;mso-wrap-style:square;mso-height-percent:0;mso-wrap-distance-left:9pt;mso-wrap-distance-top:0;mso-wrap-distance-right:9pt;mso-wrap-distance-bottom:0;mso-position-horizontal:left;mso-position-horizontal-relative:margin;mso-position-vertical:absolute;mso-position-vertical-relative:text;mso-height-percent:0;mso-height-relative:margin" from="0,15.6pt" to="466.8pt,15.6pt" o:gfxdata="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" strokecolor="black [3200]" strokeweight="1pt">
+              <v:stroke joinstyle="miter"/>
+              <w10:wrap type="square" anchorx="margin"/>
+            </v:line>
+          </w:pict>
+        </mc:Fallback>
+      </mc:AlternateContent>
+    </w:r>
+    <w:r>
+      <w:rPr>
+        <w:sz w:val="24"/>
+        <w:szCs w:val="24"/>
+      </w:rPr>
+      <w:tab/>
+    </w:r>
+    <w:r>
+      <w:rPr>
+        <w:sz w:val="24"/>
+        <w:szCs w:val="24"/>
+      </w:rPr>
+      <w:tab/>
+    </w:r>
+    <w:r>
+      <w:rPr>
+        <w:sz w:val="24"/>
+        <w:szCs w:val="24"/>
+      </w:rPr>
+      <w:fldChar w:fldCharType="begin"/>
+    </w:r>
+    <w:r>
+      <w:rPr>
+        <w:sz w:val="24"/>
+        <w:szCs w:val="24"/>
+      </w:rPr>
+      <w:instrText xml:space="preserve"> PAGE   \* MERGEFORMAT </w:instrText>
+    </w:r>
+    <w:r>
+      <w:rPr>
+        <w:sz w:val="24"/>
+        <w:szCs w:val="24"/>
+      </w:rPr>
+      <w:fldChar w:fldCharType="separate"/>
+    </w:r>
+    <w:r>
+      <w:rPr>
+        <w:noProof/>
+        <w:sz w:val="24"/>
+        <w:szCs w:val="24"/>
+      </w:rPr>
+      <w:t>7</w:t>
+    </w:r>
+    <w:r>
+      <w:rPr>
+        <w:noProof/>
+        <w:sz w:val="24"/>
+        <w:szCs w:val="24"/>
+      </w:rPr>
+      <w:fldChar w:fldCharType="end"/>
+    </w:r>
+  </w:p>
+  <w:p/>
 </w:hdr>
 </file>
 
@@ -2171,6 +3166,232 @@
     </w:lvl>
   </w:abstractNum>
   <w:abstractNum w:abstractNumId="7" w15:restartNumberingAfterBreak="0">
+    <w:nsid w:val="579953B7"/>
+    <w:multiLevelType w:val="hybridMultilevel"/>
+    <w:tmpl w:val="A9FEF69E"/>
+    <w:lvl w:ilvl="0" w:tplc="04090001">
+      <w:start w:val="1"/>
+      <w:numFmt w:val="bullet"/>
+      <w:lvlText w:val=""/>
+      <w:lvlJc w:val="left"/>
+      <w:pPr>
+        <w:ind w:left="720" w:hanging="360"/>
+      </w:pPr>
+      <w:rPr>
+        <w:rFonts w:ascii="Symbol" w:hAnsi="Symbol" w:hint="default"/>
+      </w:rPr>
+    </w:lvl>
+    <w:lvl w:ilvl="1" w:tplc="04090003" w:tentative="1">
+      <w:start w:val="1"/>
+      <w:numFmt w:val="bullet"/>
+      <w:lvlText w:val="o"/>
+      <w:lvlJc w:val="left"/>
+      <w:pPr>
+        <w:ind w:left="1440" w:hanging="360"/>
+      </w:pPr>
+      <w:rPr>
+        <w:rFonts w:ascii="Courier New" w:hAnsi="Courier New" w:cs="Courier New" w:hint="default"/>
+      </w:rPr>
+    </w:lvl>
+    <w:lvl w:ilvl="2" w:tplc="04090005" w:tentative="1">
+      <w:start w:val="1"/>
+      <w:numFmt w:val="bullet"/>
+      <w:lvlText w:val=""/>
+      <w:lvlJc w:val="left"/>
+      <w:pPr>
+        <w:ind w:left="2160" w:hanging="360"/>
+      </w:pPr>
+      <w:rPr>
+        <w:rFonts w:ascii="Wingdings" w:hAnsi="Wingdings" w:hint="default"/>
+      </w:rPr>
+    </w:lvl>
+    <w:lvl w:ilvl="3" w:tplc="04090001" w:tentative="1">
+      <w:start w:val="1"/>
+      <w:numFmt w:val="bullet"/>
+      <w:lvlText w:val=""/>
+      <w:lvlJc w:val="left"/>
+      <w:pPr>
+        <w:ind w:left="2880" w:hanging="360"/>
+      </w:pPr>
+      <w:rPr>
+        <w:rFonts w:ascii="Symbol" w:hAnsi="Symbol" w:hint="default"/>
+      </w:rPr>
+    </w:lvl>
+    <w:lvl w:ilvl="4" w:tplc="04090003" w:tentative="1">
+      <w:start w:val="1"/>
+      <w:numFmt w:val="bullet"/>
+      <w:lvlText w:val="o"/>
+      <w:lvlJc w:val="left"/>
+      <w:pPr>
+        <w:ind w:left="3600" w:hanging="360"/>
+      </w:pPr>
+      <w:rPr>
+        <w:rFonts w:ascii="Courier New" w:hAnsi="Courier New" w:cs="Courier New" w:hint="default"/>
+      </w:rPr>
+    </w:lvl>
+    <w:lvl w:ilvl="5" w:tplc="04090005" w:tentative="1">
+      <w:start w:val="1"/>
+      <w:numFmt w:val="bullet"/>
+      <w:lvlText w:val=""/>
+      <w:lvlJc w:val="left"/>
+      <w:pPr>
+        <w:ind w:left="4320" w:hanging="360"/>
+      </w:pPr>
+      <w:rPr>
+        <w:rFonts w:ascii="Wingdings" w:hAnsi="Wingdings" w:hint="default"/>
+      </w:rPr>
+    </w:lvl>
+    <w:lvl w:ilvl="6" w:tplc="04090001" w:tentative="1">
+      <w:start w:val="1"/>
+      <w:numFmt w:val="bullet"/>
+      <w:lvlText w:val=""/>
+      <w:lvlJc w:val="left"/>
+      <w:pPr>
+        <w:ind w:left="5040" w:hanging="360"/>
+      </w:pPr>
+      <w:rPr>
+        <w:rFonts w:ascii="Symbol" w:hAnsi="Symbol" w:hint="default"/>
+      </w:rPr>
+    </w:lvl>
+    <w:lvl w:ilvl="7" w:tplc="04090003" w:tentative="1">
+      <w:start w:val="1"/>
+      <w:numFmt w:val="bullet"/>
+      <w:lvlText w:val="o"/>
+      <w:lvlJc w:val="left"/>
+      <w:pPr>
+        <w:ind w:left="5760" w:hanging="360"/>
+      </w:pPr>
+      <w:rPr>
+        <w:rFonts w:ascii="Courier New" w:hAnsi="Courier New" w:cs="Courier New" w:hint="default"/>
+      </w:rPr>
+    </w:lvl>
+    <w:lvl w:ilvl="8" w:tplc="04090005" w:tentative="1">
+      <w:start w:val="1"/>
+      <w:numFmt w:val="bullet"/>
+      <w:lvlText w:val=""/>
+      <w:lvlJc w:val="left"/>
+      <w:pPr>
+        <w:ind w:left="6480" w:hanging="360"/>
+      </w:pPr>
+      <w:rPr>
+        <w:rFonts w:ascii="Wingdings" w:hAnsi="Wingdings" w:hint="default"/>
+      </w:rPr>
+    </w:lvl>
+  </w:abstractNum>
+  <w:abstractNum w:abstractNumId="8" w15:restartNumberingAfterBreak="0">
+    <w:nsid w:val="5B2316D0"/>
+    <w:multiLevelType w:val="hybridMultilevel"/>
+    <w:tmpl w:val="D1D6A3D2"/>
+    <w:lvl w:ilvl="0" w:tplc="04090001">
+      <w:start w:val="1"/>
+      <w:numFmt w:val="bullet"/>
+      <w:lvlText w:val=""/>
+      <w:lvlJc w:val="left"/>
+      <w:pPr>
+        <w:ind w:left="720" w:hanging="360"/>
+      </w:pPr>
+      <w:rPr>
+        <w:rFonts w:ascii="Symbol" w:hAnsi="Symbol" w:hint="default"/>
+      </w:rPr>
+    </w:lvl>
+    <w:lvl w:ilvl="1" w:tplc="04090003" w:tentative="1">
+      <w:start w:val="1"/>
+      <w:numFmt w:val="bullet"/>
+      <w:lvlText w:val="o"/>
+      <w:lvlJc w:val="left"/>
+      <w:pPr>
+        <w:ind w:left="1440" w:hanging="360"/>
+      </w:pPr>
+      <w:rPr>
+        <w:rFonts w:ascii="Courier New" w:hAnsi="Courier New" w:cs="Courier New" w:hint="default"/>
+      </w:rPr>
+    </w:lvl>
+    <w:lvl w:ilvl="2" w:tplc="04090005" w:tentative="1">
+      <w:start w:val="1"/>
+      <w:numFmt w:val="bullet"/>
+      <w:lvlText w:val=""/>
+      <w:lvlJc w:val="left"/>
+      <w:pPr>
+        <w:ind w:left="2160" w:hanging="360"/>
+      </w:pPr>
+      <w:rPr>
+        <w:rFonts w:ascii="Wingdings" w:hAnsi="Wingdings" w:hint="default"/>
+      </w:rPr>
+    </w:lvl>
+    <w:lvl w:ilvl="3" w:tplc="04090001" w:tentative="1">
+      <w:start w:val="1"/>
+      <w:numFmt w:val="bullet"/>
+      <w:lvlText w:val=""/>
+      <w:lvlJc w:val="left"/>
+      <w:pPr>
+        <w:ind w:left="2880" w:hanging="360"/>
+      </w:pPr>
+      <w:rPr>
+        <w:rFonts w:ascii="Symbol" w:hAnsi="Symbol" w:hint="default"/>
+      </w:rPr>
+    </w:lvl>
+    <w:lvl w:ilvl="4" w:tplc="04090003" w:tentative="1">
+      <w:start w:val="1"/>
+      <w:numFmt w:val="bullet"/>
+      <w:lvlText w:val="o"/>
+      <w:lvlJc w:val="left"/>
+      <w:pPr>
+        <w:ind w:left="3600" w:hanging="360"/>
+      </w:pPr>
+      <w:rPr>
+        <w:rFonts w:ascii="Courier New" w:hAnsi="Courier New" w:cs="Courier New" w:hint="default"/>
+      </w:rPr>
+    </w:lvl>
+    <w:lvl w:ilvl="5" w:tplc="04090005" w:tentative="1">
+      <w:start w:val="1"/>
+      <w:numFmt w:val="bullet"/>
+      <w:lvlText w:val=""/>
+      <w:lvlJc w:val="left"/>
+      <w:pPr>
+        <w:ind w:left="4320" w:hanging="360"/>
+      </w:pPr>
+      <w:rPr>
+        <w:rFonts w:ascii="Wingdings" w:hAnsi="Wingdings" w:hint="default"/>
+      </w:rPr>
+    </w:lvl>
+    <w:lvl w:ilvl="6" w:tplc="04090001" w:tentative="1">
+      <w:start w:val="1"/>
+      <w:numFmt w:val="bullet"/>
+      <w:lvlText w:val=""/>
+      <w:lvlJc w:val="left"/>
+      <w:pPr>
+        <w:ind w:left="5040" w:hanging="360"/>
+      </w:pPr>
+      <w:rPr>
+        <w:rFonts w:ascii="Symbol" w:hAnsi="Symbol" w:hint="default"/>
+      </w:rPr>
+    </w:lvl>
+    <w:lvl w:ilvl="7" w:tplc="04090003" w:tentative="1">
+      <w:start w:val="1"/>
+      <w:numFmt w:val="bullet"/>
+      <w:lvlText w:val="o"/>
+      <w:lvlJc w:val="left"/>
+      <w:pPr>
+        <w:ind w:left="5760" w:hanging="360"/>
+      </w:pPr>
+      <w:rPr>
+        <w:rFonts w:ascii="Courier New" w:hAnsi="Courier New" w:cs="Courier New" w:hint="default"/>
+      </w:rPr>
+    </w:lvl>
+    <w:lvl w:ilvl="8" w:tplc="04090005" w:tentative="1">
+      <w:start w:val="1"/>
+      <w:numFmt w:val="bullet"/>
+      <w:lvlText w:val=""/>
+      <w:lvlJc w:val="left"/>
+      <w:pPr>
+        <w:ind w:left="6480" w:hanging="360"/>
+      </w:pPr>
+      <w:rPr>
+        <w:rFonts w:ascii="Wingdings" w:hAnsi="Wingdings" w:hint="default"/>
+      </w:rPr>
+    </w:lvl>
+  </w:abstractNum>
+  <w:abstractNum w:abstractNumId="9" w15:restartNumberingAfterBreak="0">
     <w:nsid w:val="6245302B"/>
     <w:multiLevelType w:val="hybridMultilevel"/>
     <w:tmpl w:val="43C2FDC8"/>
@@ -2283,7 +3504,7 @@
       </w:rPr>
     </w:lvl>
   </w:abstractNum>
-  <w:abstractNum w:abstractNumId="8" w15:restartNumberingAfterBreak="0">
+  <w:abstractNum w:abstractNumId="10" w15:restartNumberingAfterBreak="0">
     <w:nsid w:val="640E4185"/>
     <w:multiLevelType w:val="multilevel"/>
     <w:tmpl w:val="9AA41ABC"/>
@@ -2396,7 +3617,7 @@
       </w:rPr>
     </w:lvl>
   </w:abstractNum>
-  <w:abstractNum w:abstractNumId="9" w15:restartNumberingAfterBreak="0">
+  <w:abstractNum w:abstractNumId="11" w15:restartNumberingAfterBreak="0">
     <w:nsid w:val="657576CD"/>
     <w:multiLevelType w:val="multilevel"/>
     <w:tmpl w:val="0409001F"/>
@@ -2482,7 +3703,120 @@
       </w:pPr>
     </w:lvl>
   </w:abstractNum>
-  <w:abstractNum w:abstractNumId="10" w15:restartNumberingAfterBreak="0">
+  <w:abstractNum w:abstractNumId="12" w15:restartNumberingAfterBreak="0">
+    <w:nsid w:val="699A0B66"/>
+    <w:multiLevelType w:val="hybridMultilevel"/>
+    <w:tmpl w:val="8E8ACB2C"/>
+    <w:lvl w:ilvl="0" w:tplc="04090001">
+      <w:start w:val="1"/>
+      <w:numFmt w:val="bullet"/>
+      <w:lvlText w:val=""/>
+      <w:lvlJc w:val="left"/>
+      <w:pPr>
+        <w:ind w:left="720" w:hanging="360"/>
+      </w:pPr>
+      <w:rPr>
+        <w:rFonts w:ascii="Symbol" w:hAnsi="Symbol" w:hint="default"/>
+      </w:rPr>
+    </w:lvl>
+    <w:lvl w:ilvl="1" w:tplc="04090005">
+      <w:start w:val="1"/>
+      <w:numFmt w:val="bullet"/>
+      <w:lvlText w:val=""/>
+      <w:lvlJc w:val="left"/>
+      <w:pPr>
+        <w:ind w:left="1440" w:hanging="360"/>
+      </w:pPr>
+      <w:rPr>
+        <w:rFonts w:ascii="Wingdings" w:hAnsi="Wingdings" w:hint="default"/>
+      </w:rPr>
+    </w:lvl>
+    <w:lvl w:ilvl="2" w:tplc="04090005" w:tentative="1">
+      <w:start w:val="1"/>
+      <w:numFmt w:val="bullet"/>
+      <w:lvlText w:val=""/>
+      <w:lvlJc w:val="left"/>
+      <w:pPr>
+        <w:ind w:left="2160" w:hanging="360"/>
+      </w:pPr>
+      <w:rPr>
+        <w:rFonts w:ascii="Wingdings" w:hAnsi="Wingdings" w:hint="default"/>
+      </w:rPr>
+    </w:lvl>
+    <w:lvl w:ilvl="3" w:tplc="04090001" w:tentative="1">
+      <w:start w:val="1"/>
+      <w:numFmt w:val="bullet"/>
+      <w:lvlText w:val=""/>
+      <w:lvlJc w:val="left"/>
+      <w:pPr>
+        <w:ind w:left="2880" w:hanging="360"/>
+      </w:pPr>
+      <w:rPr>
+        <w:rFonts w:ascii="Symbol" w:hAnsi="Symbol" w:hint="default"/>
+      </w:rPr>
+    </w:lvl>
+    <w:lvl w:ilvl="4" w:tplc="04090003" w:tentative="1">
+      <w:start w:val="1"/>
+      <w:numFmt w:val="bullet"/>
+      <w:lvlText w:val="o"/>
+      <w:lvlJc w:val="left"/>
+      <w:pPr>
+        <w:ind w:left="3600" w:hanging="360"/>
+      </w:pPr>
+      <w:rPr>
+        <w:rFonts w:ascii="Courier New" w:hAnsi="Courier New" w:cs="Courier New" w:hint="default"/>
+      </w:rPr>
+    </w:lvl>
+    <w:lvl w:ilvl="5" w:tplc="04090005" w:tentative="1">
+      <w:start w:val="1"/>
+      <w:numFmt w:val="bullet"/>
+      <w:lvlText w:val=""/>
+      <w:lvlJc w:val="left"/>
+      <w:pPr>
+        <w:ind w:left="4320" w:hanging="360"/>
+      </w:pPr>
+      <w:rPr>
+        <w:rFonts w:ascii="Wingdings" w:hAnsi="Wingdings" w:hint="default"/>
+      </w:rPr>
+    </w:lvl>
+    <w:lvl w:ilvl="6" w:tplc="04090001" w:tentative="1">
+      <w:start w:val="1"/>
+      <w:numFmt w:val="bullet"/>
+      <w:lvlText w:val=""/>
+      <w:lvlJc w:val="left"/>
+      <w:pPr>
+        <w:ind w:left="5040" w:hanging="360"/>
+      </w:pPr>
+      <w:rPr>
+        <w:rFonts w:ascii="Symbol" w:hAnsi="Symbol" w:hint="default"/>
+      </w:rPr>
+    </w:lvl>
+    <w:lvl w:ilvl="7" w:tplc="04090003" w:tentative="1">
+      <w:start w:val="1"/>
+      <w:numFmt w:val="bullet"/>
+      <w:lvlText w:val="o"/>
+      <w:lvlJc w:val="left"/>
+      <w:pPr>
+        <w:ind w:left="5760" w:hanging="360"/>
+      </w:pPr>
+      <w:rPr>
+        <w:rFonts w:ascii="Courier New" w:hAnsi="Courier New" w:cs="Courier New" w:hint="default"/>
+      </w:rPr>
+    </w:lvl>
+    <w:lvl w:ilvl="8" w:tplc="04090005" w:tentative="1">
+      <w:start w:val="1"/>
+      <w:numFmt w:val="bullet"/>
+      <w:lvlText w:val=""/>
+      <w:lvlJc w:val="left"/>
+      <w:pPr>
+        <w:ind w:left="6480" w:hanging="360"/>
+      </w:pPr>
+      <w:rPr>
+        <w:rFonts w:ascii="Wingdings" w:hAnsi="Wingdings" w:hint="default"/>
+      </w:rPr>
+    </w:lvl>
+  </w:abstractNum>
+  <w:abstractNum w:abstractNumId="13" w15:restartNumberingAfterBreak="0">
     <w:nsid w:val="72992A36"/>
     <w:multiLevelType w:val="multilevel"/>
     <w:tmpl w:val="09A2F606"/>
@@ -2599,10 +3933,10 @@
     <w:abstractNumId w:val="4"/>
   </w:num>
   <w:num w:numId="2">
-    <w:abstractNumId w:val="8"/>
+    <w:abstractNumId w:val="10"/>
   </w:num>
   <w:num w:numId="3">
-    <w:abstractNumId w:val="10"/>
+    <w:abstractNumId w:val="13"/>
   </w:num>
   <w:num w:numId="4">
     <w:abstractNumId w:val="5"/>
@@ -2614,7 +3948,7 @@
     <w:abstractNumId w:val="1"/>
   </w:num>
   <w:num w:numId="7">
-    <w:abstractNumId w:val="7"/>
+    <w:abstractNumId w:val="9"/>
   </w:num>
   <w:num w:numId="8">
     <w:abstractNumId w:val="2"/>
@@ -2623,10 +3957,19 @@
     <w:abstractNumId w:val="0"/>
   </w:num>
   <w:num w:numId="10">
-    <w:abstractNumId w:val="9"/>
+    <w:abstractNumId w:val="11"/>
   </w:num>
   <w:num w:numId="11">
     <w:abstractNumId w:val="6"/>
+  </w:num>
+  <w:num w:numId="12">
+    <w:abstractNumId w:val="8"/>
+  </w:num>
+  <w:num w:numId="13">
+    <w:abstractNumId w:val="7"/>
+  </w:num>
+  <w:num w:numId="14">
+    <w:abstractNumId w:val="12"/>
   </w:num>
 </w:numbering>
 </file>
@@ -3126,7 +4469,605 @@
       <w:szCs w:val="24"/>
     </w:rPr>
   </w:style>
+  <w:style w:type="character" w:styleId="PlaceholderText">
+    <w:name w:val="Placeholder Text"/>
+    <w:basedOn w:val="DefaultParagraphFont"/>
+    <w:uiPriority w:val="99"/>
+    <w:semiHidden/>
+    <w:rsid w:val="00F707C2"/>
+    <w:rPr>
+      <w:color w:val="808080"/>
+    </w:rPr>
+  </w:style>
 </w:styles>
+</file>
+
+<file path=word/glossary/document.xml><?xml version="1.0" encoding="utf-8"?>
+<w:glossaryDocument xmlns:wpc="http://schemas.microsoft.com/office/word/2010/wordprocessingCanvas" xmlns:cx="http://schemas.microsoft.com/office/drawing/2014/chartex" xmlns:cx1="http://schemas.microsoft.com/office/drawing/2015/9/8/chartex" xmlns:cx2="http://schemas.microsoft.com/office/drawing/2015/10/21/chartex" xmlns:cx3="http://schemas.microsoft.com/office/drawing/2016/5/9/chartex" xmlns:cx4="http://schemas.microsoft.com/office/drawing/2016/5/10/chartex" xmlns:cx5="http://schemas.microsoft.com/office/drawing/2016/5/11/chartex" xmlns:mc="http://schemas.openxmlformats.org/markup-compatibility/2006" xmlns:o="urn:schemas-microsoft-com:office:office" xmlns:r="http://schemas.openxmlformats.org/officeDocument/2006/relationships" xmlns:m="http://schemas.openxmlformats.org/officeDocument/2006/math" xmlns:v="urn:schemas-microsoft-com:vml" xmlns:wp14="http://schemas.microsoft.com/office/word/2010/wordprocessingDrawing" xmlns:wp="http://schemas.openxmlformats.org/drawingml/2006/wordprocessingDrawing" xmlns:w10="urn:schemas-microsoft-com:office:word" xmlns:w="http://schemas.openxmlformats.org/wordprocessingml/2006/main" xmlns:w14="http://schemas.microsoft.com/office/word/2010/wordml" xmlns:w15="http://schemas.microsoft.com/office/word/2012/wordml" xmlns:w16se="http://schemas.microsoft.com/office/word/2015/wordml/symex" xmlns:wpg="http://schemas.microsoft.com/office/word/2010/wordprocessingGroup" xmlns:wpi="http://schemas.microsoft.com/office/word/2010/wordprocessingInk" xmlns:wne="http://schemas.microsoft.com/office/word/2006/wordml" xmlns:wps="http://schemas.microsoft.com/office/word/2010/wordprocessingShape" mc:Ignorable="w14 w15 w16se wp14">
+  <w:docParts>
+    <w:docPart>
+      <w:docPartPr>
+        <w:name w:val="3FC16B7EDFB9421DB6ADE09F762A0DF2"/>
+        <w:category>
+          <w:name w:val="General"/>
+          <w:gallery w:val="placeholder"/>
+        </w:category>
+        <w:types>
+          <w:type w:val="bbPlcHdr"/>
+        </w:types>
+        <w:behaviors>
+          <w:behavior w:val="content"/>
+        </w:behaviors>
+        <w:guid w:val="{46FBF45A-67FD-4D9C-B90E-1B91D750DE26}"/>
+      </w:docPartPr>
+      <w:docPartBody>
+        <w:p>
+          <w:r>
+            <w:rPr>
+              <w:rStyle w:val="PlaceholderText"/>
+            </w:rPr>
+            <w:t>[Title]</w:t>
+          </w:r>
+        </w:p>
+      </w:docPartBody>
+    </w:docPart>
+  </w:docParts>
+</w:glossaryDocument>
+</file>
+
+<file path=word/glossary/fontTable.xml><?xml version="1.0" encoding="utf-8"?>
+<w:fonts xmlns:mc="http://schemas.openxmlformats.org/markup-compatibility/2006" xmlns:r="http://schemas.openxmlformats.org/officeDocument/2006/relationships" xmlns:w="http://schemas.openxmlformats.org/wordprocessingml/2006/main" xmlns:w14="http://schemas.microsoft.com/office/word/2010/wordml" xmlns:w15="http://schemas.microsoft.com/office/word/2012/wordml" xmlns:w16se="http://schemas.microsoft.com/office/word/2015/wordml/symex" mc:Ignorable="w14 w15 w16se">
+  <w:font w:name="Times New Roman">
+    <w:panose1 w:val="02020603050405020304"/>
+    <w:charset w:val="00"/>
+    <w:family w:val="roman"/>
+    <w:pitch w:val="variable"/>
+    <w:sig w:usb0="E0002EFF" w:usb1="C000785B" w:usb2="00000009" w:usb3="00000000" w:csb0="000001FF" w:csb1="00000000"/>
+  </w:font>
+  <w:font w:name="Symbol">
+    <w:panose1 w:val="05050102010706020507"/>
+    <w:charset w:val="02"/>
+    <w:family w:val="roman"/>
+    <w:pitch w:val="variable"/>
+    <w:sig w:usb0="00000000" w:usb1="10000000" w:usb2="00000000" w:usb3="00000000" w:csb0="80000000" w:csb1="00000000"/>
+  </w:font>
+  <w:font w:name="Courier New">
+    <w:panose1 w:val="02070309020205020404"/>
+    <w:charset w:val="00"/>
+    <w:family w:val="modern"/>
+    <w:pitch w:val="fixed"/>
+    <w:sig w:usb0="E0002EFF" w:usb1="C0007843" w:usb2="00000009" w:usb3="00000000" w:csb0="000001FF" w:csb1="00000000"/>
+  </w:font>
+  <w:font w:name="Wingdings">
+    <w:panose1 w:val="05000000000000000000"/>
+    <w:charset w:val="02"/>
+    <w:family w:val="auto"/>
+    <w:pitch w:val="variable"/>
+    <w:sig w:usb0="00000000" w:usb1="10000000" w:usb2="00000000" w:usb3="00000000" w:csb0="80000000" w:csb1="00000000"/>
+  </w:font>
+  <w:font w:name="Calibri">
+    <w:panose1 w:val="020F0502020204030204"/>
+    <w:charset w:val="00"/>
+    <w:family w:val="swiss"/>
+    <w:pitch w:val="variable"/>
+    <w:sig w:usb0="E0002AFF" w:usb1="C000247B" w:usb2="00000009" w:usb3="00000000" w:csb0="000001FF" w:csb1="00000000"/>
+  </w:font>
+  <w:font w:name="Calibri Light">
+    <w:panose1 w:val="020F0302020204030204"/>
+    <w:charset w:val="00"/>
+    <w:family w:val="swiss"/>
+    <w:pitch w:val="variable"/>
+    <w:sig w:usb0="E0002AFF" w:usb1="C000247B" w:usb2="00000009" w:usb3="00000000" w:csb0="000001FF" w:csb1="00000000"/>
+  </w:font>
+</w:fonts>
+</file>
+
+<file path=word/glossary/settings.xml><?xml version="1.0" encoding="utf-8"?>
+<w:settings xmlns:mc="http://schemas.openxmlformats.org/markup-compatibility/2006" xmlns:o="urn:schemas-microsoft-com:office:office" xmlns:r="http://schemas.openxmlformats.org/officeDocument/2006/relationships" xmlns:m="http://schemas.openxmlformats.org/officeDocument/2006/math" xmlns:v="urn:schemas-microsoft-com:vml" xmlns:w10="urn:schemas-microsoft-com:office:word" xmlns:w="http://schemas.openxmlformats.org/wordprocessingml/2006/main" xmlns:w14="http://schemas.microsoft.com/office/word/2010/wordml" xmlns:w15="http://schemas.microsoft.com/office/word/2012/wordml" xmlns:w16se="http://schemas.microsoft.com/office/word/2015/wordml/symex" xmlns:sl="http://schemas.openxmlformats.org/schemaLibrary/2006/main" mc:Ignorable="w14 w15 w16se">
+  <w:view w:val="normal"/>
+  <w:defaultTabStop w:val="720"/>
+  <w:characterSpacingControl w:val="doNotCompress"/>
+  <w:compat>
+    <w:useFELayout/>
+    <w:compatSetting w:name="compatibilityMode" w:uri="http://schemas.microsoft.com/office/word" w:val="15"/>
+    <w:compatSetting w:name="overrideTableStyleFontSizeAndJustification" w:uri="http://schemas.microsoft.com/office/word" w:val="1"/>
+    <w:compatSetting w:name="enableOpenTypeFeatures" w:uri="http://schemas.microsoft.com/office/word" w:val="1"/>
+    <w:compatSetting w:name="doNotFlipMirrorIndents" w:uri="http://schemas.microsoft.com/office/word" w:val="1"/>
+    <w:compatSetting w:name="differentiateMultirowTableHeaders" w:uri="http://schemas.microsoft.com/office/word" w:val="1"/>
+  </w:compat>
+  <w:rsids>
+    <w:rsidRoot w:val="00CE3557"/>
+    <w:rsid w:val="00670C9E"/>
+    <w:rsid w:val="008748CD"/>
+    <w:rsid w:val="008E2EA4"/>
+    <w:rsid w:val="008F178C"/>
+    <w:rsid w:val="00CE3557"/>
+  </w:rsids>
+  <m:mathPr>
+    <m:mathFont m:val="Cambria Math"/>
+    <m:brkBin m:val="before"/>
+    <m:brkBinSub m:val="--"/>
+    <m:smallFrac m:val="0"/>
+    <m:dispDef/>
+    <m:lMargin m:val="0"/>
+    <m:rMargin m:val="0"/>
+    <m:defJc m:val="centerGroup"/>
+    <m:wrapIndent m:val="1440"/>
+    <m:intLim m:val="subSup"/>
+    <m:naryLim m:val="undOvr"/>
+  </m:mathPr>
+  <w:themeFontLang w:val="en-US"/>
+  <w:clrSchemeMapping w:bg1="light1" w:t1="dark1" w:bg2="light2" w:t2="dark2" w:accent1="accent1" w:accent2="accent2" w:accent3="accent3" w:accent4="accent4" w:accent5="accent5" w:accent6="accent6" w:hyperlink="hyperlink" w:followedHyperlink="followedHyperlink"/>
+  <w:decimalSymbol w:val="."/>
+  <w:listSeparator w:val=","/>
+  <w15:chartTrackingRefBased/>
+</w:settings>
+</file>
+
+<file path=word/glossary/styles.xml><?xml version="1.0" encoding="utf-8"?>
+<w:styles xmlns:mc="http://schemas.openxmlformats.org/markup-compatibility/2006" xmlns:r="http://schemas.openxmlformats.org/officeDocument/2006/relationships" xmlns:w="http://schemas.openxmlformats.org/wordprocessingml/2006/main" xmlns:w14="http://schemas.microsoft.com/office/word/2010/wordml" xmlns:w15="http://schemas.microsoft.com/office/word/2012/wordml" xmlns:w16se="http://schemas.microsoft.com/office/word/2015/wordml/symex" mc:Ignorable="w14 w15 w16se">
+  <w:docDefaults>
+    <w:rPrDefault>
+      <w:rPr>
+        <w:rFonts w:asciiTheme="minorHAnsi" w:eastAsiaTheme="minorEastAsia" w:hAnsiTheme="minorHAnsi" w:cstheme="minorBidi"/>
+        <w:sz w:val="22"/>
+        <w:szCs w:val="22"/>
+        <w:lang w:val="en-US" w:eastAsia="en-US" w:bidi="ar-SA"/>
+      </w:rPr>
+    </w:rPrDefault>
+    <w:pPrDefault>
+      <w:pPr>
+        <w:spacing w:after="160" w:line="259" w:lineRule="auto"/>
+      </w:pPr>
+    </w:pPrDefault>
+  </w:docDefaults>
+  <w:latentStyles w:defLockedState="0" w:defUIPriority="99" w:defSemiHidden="0" w:defUnhideWhenUsed="0" w:defQFormat="0" w:count="374">
+    <w:lsdException w:name="Normal" w:uiPriority="0" w:qFormat="1"/>
+    <w:lsdException w:name="heading 1" w:uiPriority="9" w:qFormat="1"/>
+    <w:lsdException w:name="heading 2" w:semiHidden="1" w:uiPriority="9" w:unhideWhenUsed="1" w:qFormat="1"/>
+    <w:lsdException w:name="heading 3" w:semiHidden="1" w:uiPriority="9" w:unhideWhenUsed="1" w:qFormat="1"/>
+    <w:lsdException w:name="heading 4" w:semiHidden="1" w:uiPriority="9" w:unhideWhenUsed="1" w:qFormat="1"/>
+    <w:lsdException w:name="heading 5" w:semiHidden="1" w:uiPriority="9" w:unhideWhenUsed="1" w:qFormat="1"/>
+    <w:lsdException w:name="heading 6" w:semiHidden="1" w:uiPriority="9" w:unhideWhenUsed="1" w:qFormat="1"/>
+    <w:lsdException w:name="heading 7" w:semiHidden="1" w:uiPriority="9" w:unhideWhenUsed="1" w:qFormat="1"/>
+    <w:lsdException w:name="heading 8" w:semiHidden="1" w:uiPriority="9" w:unhideWhenUsed="1" w:qFormat="1"/>
+    <w:lsdException w:name="heading 9" w:semiHidden="1" w:uiPriority="9" w:unhideWhenUsed="1" w:qFormat="1"/>
+    <w:lsdException w:name="index 1" w:semiHidden="1" w:unhideWhenUsed="1"/>
+    <w:lsdException w:name="index 2" w:semiHidden="1" w:unhideWhenUsed="1"/>
+    <w:lsdException w:name="index 3" w:semiHidden="1" w:unhideWhenUsed="1"/>
+    <w:lsdException w:name="index 4" w:semiHidden="1" w:unhideWhenUsed="1"/>
+    <w:lsdException w:name="index 5" w:semiHidden="1" w:unhideWhenUsed="1"/>
+    <w:lsdException w:name="index 6" w:semiHidden="1" w:unhideWhenUsed="1"/>
+    <w:lsdException w:name="index 7" w:semiHidden="1" w:unhideWhenUsed="1"/>
+    <w:lsdException w:name="index 8" w:semiHidden="1" w:unhideWhenUsed="1"/>
+    <w:lsdException w:name="index 9" w:semiHidden="1" w:unhideWhenUsed="1"/>
+    <w:lsdException w:name="toc 1" w:semiHidden="1" w:uiPriority="39" w:unhideWhenUsed="1"/>
+    <w:lsdException w:name="toc 2" w:semiHidden="1" w:uiPriority="39" w:unhideWhenUsed="1"/>
+    <w:lsdException w:name="toc 3" w:semiHidden="1" w:uiPriority="39" w:unhideWhenUsed="1"/>
+    <w:lsdException w:name="toc 4" w:semiHidden="1" w:uiPriority="39" w:unhideWhenUsed="1"/>
+    <w:lsdException w:name="toc 5" w:semiHidden="1" w:uiPriority="39" w:unhideWhenUsed="1"/>
+    <w:lsdException w:name="toc 6" w:semiHidden="1" w:uiPriority="39" w:unhideWhenUsed="1"/>
+    <w:lsdException w:name="toc 7" w:semiHidden="1" w:uiPriority="39" w:unhideWhenUsed="1"/>
+    <w:lsdException w:name="toc 8" w:semiHidden="1" w:uiPriority="39" w:unhideWhenUsed="1"/>
+    <w:lsdException w:name="toc 9" w:semiHidden="1" w:uiPriority="39" w:unhideWhenUsed="1"/>
+    <w:lsdException w:name="Normal Indent" w:semiHidden="1" w:unhideWhenUsed="1"/>
+    <w:lsdException w:name="footnote text" w:semiHidden="1" w:unhideWhenUsed="1"/>
+    <w:lsdException w:name="annotation text" w:semiHidden="1" w:unhideWhenUsed="1"/>
+    <w:lsdException w:name="header" w:semiHidden="1" w:unhideWhenUsed="1"/>
+    <w:lsdException w:name="footer" w:semiHidden="1" w:unhideWhenUsed="1"/>
+    <w:lsdException w:name="index heading" w:semiHidden="1" w:unhideWhenUsed="1"/>
+    <w:lsdException w:name="caption" w:semiHidden="1" w:uiPriority="35" w:unhideWhenUsed="1" w:qFormat="1"/>
+    <w:lsdException w:name="table of figures" w:semiHidden="1" w:unhideWhenUsed="1"/>
+    <w:lsdException w:name="envelope address" w:semiHidden="1" w:unhideWhenUsed="1"/>
+    <w:lsdException w:name="envelope return" w:semiHidden="1" w:unhideWhenUsed="1"/>
+    <w:lsdException w:name="footnote reference" w:semiHidden="1" w:unhideWhenUsed="1"/>
+    <w:lsdException w:name="annotation reference" w:semiHidden="1" w:unhideWhenUsed="1"/>
+    <w:lsdException w:name="line number" w:semiHidden="1" w:unhideWhenUsed="1"/>
+    <w:lsdException w:name="page number" w:semiHidden="1" w:unhideWhenUsed="1"/>
+    <w:lsdException w:name="endnote reference" w:semiHidden="1" w:unhideWhenUsed="1"/>
+    <w:lsdException w:name="endnote text" w:semiHidden="1" w:unhideWhenUsed="1"/>
+    <w:lsdException w:name="table of authorities" w:semiHidden="1" w:unhideWhenUsed="1"/>
+    <w:lsdException w:name="macro" w:semiHidden="1" w:unhideWhenUsed="1"/>
+    <w:lsdException w:name="toa heading" w:semiHidden="1" w:unhideWhenUsed="1"/>
+    <w:lsdException w:name="List" w:semiHidden="1" w:unhideWhenUsed="1"/>
+    <w:lsdException w:name="List Bullet" w:semiHidden="1" w:unhideWhenUsed="1"/>
+    <w:lsdException w:name="List Number" w:semiHidden="1" w:unhideWhenUsed="1"/>
+    <w:lsdException w:name="List 2" w:semiHidden="1" w:unhideWhenUsed="1"/>
+    <w:lsdException w:name="List 3" w:semiHidden="1" w:unhideWhenUsed="1"/>
+    <w:lsdException w:name="List 4" w:semiHidden="1" w:unhideWhenUsed="1"/>
+    <w:lsdException w:name="List 5" w:semiHidden="1" w:unhideWhenUsed="1"/>
+    <w:lsdException w:name="List Bullet 2" w:semiHidden="1" w:unhideWhenUsed="1"/>
+    <w:lsdException w:name="List Bullet 3" w:semiHidden="1" w:unhideWhenUsed="1"/>
+    <w:lsdException w:name="List Bullet 4" w:semiHidden="1" w:unhideWhenUsed="1"/>
+    <w:lsdException w:name="List Bullet 5" w:semiHidden="1" w:unhideWhenUsed="1"/>
+    <w:lsdException w:name="List Number 2" w:semiHidden="1" w:unhideWhenUsed="1"/>
+    <w:lsdException w:name="List Number 3" w:semiHidden="1" w:unhideWhenUsed="1"/>
+    <w:lsdException w:name="List Number 4" w:semiHidden="1" w:unhideWhenUsed="1"/>
+    <w:lsdException w:name="List Number 5" w:semiHidden="1" w:unhideWhenUsed="1"/>
+    <w:lsdException w:name="Title" w:uiPriority="10" w:qFormat="1"/>
+    <w:lsdException w:name="Closing" w:semiHidden="1" w:unhideWhenUsed="1"/>
+    <w:lsdException w:name="Signature" w:semiHidden="1" w:unhideWhenUsed="1"/>
+    <w:lsdException w:name="Default Paragraph Font" w:semiHidden="1" w:uiPriority="1" w:unhideWhenUsed="1"/>
+    <w:lsdException w:name="Body Text" w:semiHidden="1" w:unhideWhenUsed="1"/>
+    <w:lsdException w:name="Body Text Indent" w:semiHidden="1" w:unhideWhenUsed="1"/>
+    <w:lsdException w:name="List Continue" w:semiHidden="1" w:unhideWhenUsed="1"/>
+    <w:lsdException w:name="List Continue 2" w:semiHidden="1" w:unhideWhenUsed="1"/>
+    <w:lsdException w:name="List Continue 3" w:semiHidden="1" w:unhideWhenUsed="1"/>
+    <w:lsdException w:name="List Continue 4" w:semiHidden="1" w:unhideWhenUsed="1"/>
+    <w:lsdException w:name="List Continue 5" w:semiHidden="1" w:unhideWhenUsed="1"/>
+    <w:lsdException w:name="Message Header" w:semiHidden="1" w:unhideWhenUsed="1"/>
+    <w:lsdException w:name="Subtitle" w:uiPriority="11" w:qFormat="1"/>
+    <w:lsdException w:name="Salutation" w:semiHidden="1" w:unhideWhenUsed="1"/>
+    <w:lsdException w:name="Date" w:semiHidden="1" w:unhideWhenUsed="1"/>
+    <w:lsdException w:name="Body Text First Indent" w:semiHidden="1" w:unhideWhenUsed="1"/>
+    <w:lsdException w:name="Body Text First Indent 2" w:semiHidden="1" w:unhideWhenUsed="1"/>
+    <w:lsdException w:name="Note Heading" w:semiHidden="1" w:unhideWhenUsed="1"/>
+    <w:lsdException w:name="Body Text 2" w:semiHidden="1" w:unhideWhenUsed="1"/>
+    <w:lsdException w:name="Body Text 3" w:semiHidden="1" w:unhideWhenUsed="1"/>
+    <w:lsdException w:name="Body Text Indent 2" w:semiHidden="1" w:unhideWhenUsed="1"/>
+    <w:lsdException w:name="Body Text Indent 3" w:semiHidden="1" w:unhideWhenUsed="1"/>
+    <w:lsdException w:name="Block Text" w:semiHidden="1" w:unhideWhenUsed="1"/>
+    <w:lsdException w:name="Hyperlink" w:semiHidden="1" w:unhideWhenUsed="1"/>
+    <w:lsdException w:name="FollowedHyperlink" w:semiHidden="1" w:unhideWhenUsed="1"/>
+    <w:lsdException w:name="Strong" w:uiPriority="22" w:qFormat="1"/>
+    <w:lsdException w:name="Emphasis" w:uiPriority="20" w:qFormat="1"/>
+    <w:lsdException w:name="Document Map" w:semiHidden="1" w:unhideWhenUsed="1"/>
+    <w:lsdException w:name="Plain Text" w:semiHidden="1" w:unhideWhenUsed="1"/>
+    <w:lsdException w:name="E-mail Signature" w:semiHidden="1" w:unhideWhenUsed="1"/>
+    <w:lsdException w:name="HTML Top of Form" w:semiHidden="1" w:unhideWhenUsed="1"/>
+    <w:lsdException w:name="HTML Bottom of Form" w:semiHidden="1" w:unhideWhenUsed="1"/>
+    <w:lsdException w:name="Normal (Web)" w:semiHidden="1" w:unhideWhenUsed="1"/>
+    <w:lsdException w:name="HTML Acronym" w:semiHidden="1" w:unhideWhenUsed="1"/>
+    <w:lsdException w:name="HTML Address" w:semiHidden="1" w:unhideWhenUsed="1"/>
+    <w:lsdException w:name="HTML Cite" w:semiHidden="1" w:unhideWhenUsed="1"/>
+    <w:lsdException w:name="HTML Code" w:semiHidden="1" w:unhideWhenUsed="1"/>
+    <w:lsdException w:name="HTML Definition" w:semiHidden="1" w:unhideWhenUsed="1"/>
+    <w:lsdException w:name="HTML Keyboard" w:semiHidden="1" w:unhideWhenUsed="1"/>
+    <w:lsdException w:name="HTML Preformatted" w:semiHidden="1" w:unhideWhenUsed="1"/>
+    <w:lsdException w:name="HTML Sample" w:semiHidden="1" w:unhideWhenUsed="1"/>
+    <w:lsdException w:name="HTML Typewriter" w:semiHidden="1" w:unhideWhenUsed="1"/>
+    <w:lsdException w:name="HTML Variable" w:semiHidden="1" w:unhideWhenUsed="1"/>
+    <w:lsdException w:name="Normal Table" w:semiHidden="1" w:unhideWhenUsed="1"/>
+    <w:lsdException w:name="annotation subject" w:semiHidden="1" w:unhideWhenUsed="1"/>
+    <w:lsdException w:name="No List" w:semiHidden="1" w:unhideWhenUsed="1"/>
+    <w:lsdException w:name="Outline List 1" w:semiHidden="1" w:unhideWhenUsed="1"/>
+    <w:lsdException w:name="Outline List 2" w:semiHidden="1" w:unhideWhenUsed="1"/>
+    <w:lsdException w:name="Outline List 3" w:semiHidden="1" w:unhideWhenUsed="1"/>
+    <w:lsdException w:name="Table Simple 1" w:semiHidden="1" w:unhideWhenUsed="1"/>
+    <w:lsdException w:name="Table Simple 2" w:semiHidden="1" w:unhideWhenUsed="1"/>
+    <w:lsdException w:name="Table Simple 3" w:semiHidden="1" w:unhideWhenUsed="1"/>
+    <w:lsdException w:name="Table Classic 1" w:semiHidden="1" w:unhideWhenUsed="1"/>
+    <w:lsdException w:name="Table Classic 2" w:semiHidden="1" w:unhideWhenUsed="1"/>
+    <w:lsdException w:name="Table Classic 3" w:semiHidden="1" w:unhideWhenUsed="1"/>
+    <w:lsdException w:name="Table Classic 4" w:semiHidden="1" w:unhideWhenUsed="1"/>
+    <w:lsdException w:name="Table Colorful 1" w:semiHidden="1" w:unhideWhenUsed="1"/>
+    <w:lsdException w:name="Table Colorful 2" w:semiHidden="1" w:unhideWhenUsed="1"/>
+    <w:lsdException w:name="Table Colorful 3" w:semiHidden="1" w:unhideWhenUsed="1"/>
+    <w:lsdException w:name="Table Columns 1" w:semiHidden="1" w:unhideWhenUsed="1"/>
+    <w:lsdException w:name="Table Columns 2" w:semiHidden="1" w:unhideWhenUsed="1"/>
+    <w:lsdException w:name="Table Columns 3" w:semiHidden="1" w:unhideWhenUsed="1"/>
+    <w:lsdException w:name="Table Columns 4" w:semiHidden="1" w:unhideWhenUsed="1"/>
+    <w:lsdException w:name="Table Columns 5" w:semiHidden="1" w:unhideWhenUsed="1"/>
+    <w:lsdException w:name="Table Grid 1" w:semiHidden="1" w:unhideWhenUsed="1"/>
+    <w:lsdException w:name="Table Grid 2" w:semiHidden="1" w:unhideWhenUsed="1"/>
+    <w:lsdException w:name="Table Grid 3" w:semiHidden="1" w:unhideWhenUsed="1"/>
+    <w:lsdException w:name="Table Grid 4" w:semiHidden="1" w:unhideWhenUsed="1"/>
+    <w:lsdException w:name="Table Grid 5" w:semiHidden="1" w:unhideWhenUsed="1"/>
+    <w:lsdException w:name="Table Grid 6" w:semiHidden="1" w:unhideWhenUsed="1"/>
+    <w:lsdException w:name="Table Grid 7" w:semiHidden="1" w:unhideWhenUsed="1"/>
+    <w:lsdException w:name="Table Grid 8" w:semiHidden="1" w:unhideWhenUsed="1"/>
+    <w:lsdException w:name="Table List 1" w:semiHidden="1" w:unhideWhenUsed="1"/>
+    <w:lsdException w:name="Table List 2" w:semiHidden="1" w:unhideWhenUsed="1"/>
+    <w:lsdException w:name="Table List 3" w:semiHidden="1" w:unhideWhenUsed="1"/>
+    <w:lsdException w:name="Table List 4" w:semiHidden="1" w:unhideWhenUsed="1"/>
+    <w:lsdException w:name="Table List 5" w:semiHidden="1" w:unhideWhenUsed="1"/>
+    <w:lsdException w:name="Table List 6" w:semiHidden="1" w:unhideWhenUsed="1"/>
+    <w:lsdException w:name="Table List 7" w:semiHidden="1" w:unhideWhenUsed="1"/>
+    <w:lsdException w:name="Table List 8" w:semiHidden="1" w:unhideWhenUsed="1"/>
+    <w:lsdException w:name="Table 3D effects 1" w:semiHidden="1" w:unhideWhenUsed="1"/>
+    <w:lsdException w:name="Table 3D effects 2" w:semiHidden="1" w:unhideWhenUsed="1"/>
+    <w:lsdException w:name="Table 3D effects 3" w:semiHidden="1" w:unhideWhenUsed="1"/>
+    <w:lsdException w:name="Table Contemporary" w:semiHidden="1" w:unhideWhenUsed="1"/>
+    <w:lsdException w:name="Table Elegant" w:semiHidden="1" w:unhideWhenUsed="1"/>
+    <w:lsdException w:name="Table Professional" w:semiHidden="1" w:unhideWhenUsed="1"/>
+    <w:lsdException w:name="Table Subtle 1" w:semiHidden="1" w:unhideWhenUsed="1"/>
+    <w:lsdException w:name="Table Subtle 2" w:semiHidden="1" w:unhideWhenUsed="1"/>
+    <w:lsdException w:name="Table Web 1" w:semiHidden="1" w:unhideWhenUsed="1"/>
+    <w:lsdException w:name="Table Web 2" w:semiHidden="1" w:unhideWhenUsed="1"/>
+    <w:lsdException w:name="Table Web 3" w:semiHidden="1" w:unhideWhenUsed="1"/>
+    <w:lsdException w:name="Balloon Text" w:semiHidden="1" w:unhideWhenUsed="1"/>
+    <w:lsdException w:name="Table Grid" w:uiPriority="39"/>
+    <w:lsdException w:name="Table Theme" w:semiHidden="1" w:unhideWhenUsed="1"/>
+    <w:lsdException w:name="Placeholder Text" w:semiHidden="1"/>
+    <w:lsdException w:name="No Spacing" w:uiPriority="1" w:qFormat="1"/>
+    <w:lsdException w:name="Light Shading" w:uiPriority="60"/>
+    <w:lsdException w:name="Light List" w:uiPriority="61"/>
+    <w:lsdException w:name="Light Grid" w:uiPriority="62"/>
+    <w:lsdException w:name="Medium Shading 1" w:uiPriority="63"/>
+    <w:lsdException w:name="Medium Shading 2" w:uiPriority="64"/>
+    <w:lsdException w:name="Medium List 1" w:uiPriority="65"/>
+    <w:lsdException w:name="Medium List 2" w:uiPriority="66"/>
+    <w:lsdException w:name="Medium Grid 1" w:uiPriority="67"/>
+    <w:lsdException w:name="Medium Grid 2" w:uiPriority="68"/>
+    <w:lsdException w:name="Medium Grid 3" w:uiPriority="69"/>
+    <w:lsdException w:name="Dark List" w:uiPriority="70"/>
+    <w:lsdException w:name="Colorful Shading" w:uiPriority="71"/>
+    <w:lsdException w:name="Colorful List" w:uiPriority="72"/>
+    <w:lsdException w:name="Colorful Grid" w:uiPriority="73"/>
+    <w:lsdException w:name="Light Shading Accent 1" w:uiPriority="60"/>
+    <w:lsdException w:name="Light List Accent 1" w:uiPriority="61"/>
+    <w:lsdException w:name="Light Grid Accent 1" w:uiPriority="62"/>
+    <w:lsdException w:name="Medium Shading 1 Accent 1" w:uiPriority="63"/>
+    <w:lsdException w:name="Medium Shading 2 Accent 1" w:uiPriority="64"/>
+    <w:lsdException w:name="Medium List 1 Accent 1" w:uiPriority="65"/>
+    <w:lsdException w:name="Revision" w:semiHidden="1"/>
+    <w:lsdException w:name="List Paragraph" w:uiPriority="34" w:qFormat="1"/>
+    <w:lsdException w:name="Quote" w:uiPriority="29" w:qFormat="1"/>
+    <w:lsdException w:name="Intense Quote" w:uiPriority="30" w:qFormat="1"/>
+    <w:lsdException w:name="Medium List 2 Accent 1" w:uiPriority="66"/>
+    <w:lsdException w:name="Medium Grid 1 Accent 1" w:uiPriority="67"/>
+    <w:lsdException w:name="Medium Grid 2 Accent 1" w:uiPriority="68"/>
+    <w:lsdException w:name="Medium Grid 3 Accent 1" w:uiPriority="69"/>
+    <w:lsdException w:name="Dark List Accent 1" w:uiPriority="70"/>
+    <w:lsdException w:name="Colorful Shading Accent 1" w:uiPriority="71"/>
+    <w:lsdException w:name="Colorful List Accent 1" w:uiPriority="72"/>
+    <w:lsdException w:name="Colorful Grid Accent 1" w:uiPriority="73"/>
+    <w:lsdException w:name="Light Shading Accent 2" w:uiPriority="60"/>
+    <w:lsdException w:name="Light List Accent 2" w:uiPriority="61"/>
+    <w:lsdException w:name="Light Grid Accent 2" w:uiPriority="62"/>
+    <w:lsdException w:name="Medium Shading 1 Accent 2" w:uiPriority="63"/>
+    <w:lsdException w:name="Medium Shading 2 Accent 2" w:uiPriority="64"/>
+    <w:lsdException w:name="Medium List 1 Accent 2" w:uiPriority="65"/>
+    <w:lsdException w:name="Medium List 2 Accent 2" w:uiPriority="66"/>
+    <w:lsdException w:name="Medium Grid 1 Accent 2" w:uiPriority="67"/>
+    <w:lsdException w:name="Medium Grid 2 Accent 2" w:uiPriority="68"/>
+    <w:lsdException w:name="Medium Grid 3 Accent 2" w:uiPriority="69"/>
+    <w:lsdException w:name="Dark List Accent 2" w:uiPriority="70"/>
+    <w:lsdException w:name="Colorful Shading Accent 2" w:uiPriority="71"/>
+    <w:lsdException w:name="Colorful List Accent 2" w:uiPriority="72"/>
+    <w:lsdException w:name="Colorful Grid Accent 2" w:uiPriority="73"/>
+    <w:lsdException w:name="Light Shading Accent 3" w:uiPriority="60"/>
+    <w:lsdException w:name="Light List Accent 3" w:uiPriority="61"/>
+    <w:lsdException w:name="Light Grid Accent 3" w:uiPriority="62"/>
+    <w:lsdException w:name="Medium Shading 1 Accent 3" w:uiPriority="63"/>
+    <w:lsdException w:name="Medium Shading 2 Accent 3" w:uiPriority="64"/>
+    <w:lsdException w:name="Medium List 1 Accent 3" w:uiPriority="65"/>
+    <w:lsdException w:name="Medium List 2 Accent 3" w:uiPriority="66"/>
+    <w:lsdException w:name="Medium Grid 1 Accent 3" w:uiPriority="67"/>
+    <w:lsdException w:name="Medium Grid 2 Accent 3" w:uiPriority="68"/>
+    <w:lsdException w:name="Medium Grid 3 Accent 3" w:uiPriority="69"/>
+    <w:lsdException w:name="Dark List Accent 3" w:uiPriority="70"/>
+    <w:lsdException w:name="Colorful Shading Accent 3" w:uiPriority="71"/>
+    <w:lsdException w:name="Colorful List Accent 3" w:uiPriority="72"/>
+    <w:lsdException w:name="Colorful Grid Accent 3" w:uiPriority="73"/>
+    <w:lsdException w:name="Light Shading Accent 4" w:uiPriority="60"/>
+    <w:lsdException w:name="Light List Accent 4" w:uiPriority="61"/>
+    <w:lsdException w:name="Light Grid Accent 4" w:uiPriority="62"/>
+    <w:lsdException w:name="Medium Shading 1 Accent 4" w:uiPriority="63"/>
+    <w:lsdException w:name="Medium Shading 2 Accent 4" w:uiPriority="64"/>
+    <w:lsdException w:name="Medium List 1 Accent 4" w:uiPriority="65"/>
+    <w:lsdException w:name="Medium List 2 Accent 4" w:uiPriority="66"/>
+    <w:lsdException w:name="Medium Grid 1 Accent 4" w:uiPriority="67"/>
+    <w:lsdException w:name="Medium Grid 2 Accent 4" w:uiPriority="68"/>
+    <w:lsdException w:name="Medium Grid 3 Accent 4" w:uiPriority="69"/>
+    <w:lsdException w:name="Dark List Accent 4" w:uiPriority="70"/>
+    <w:lsdException w:name="Colorful Shading Accent 4" w:uiPriority="71"/>
+    <w:lsdException w:name="Colorful List Accent 4" w:uiPriority="72"/>
+    <w:lsdException w:name="Colorful Grid Accent 4" w:uiPriority="73"/>
+    <w:lsdException w:name="Light Shading Accent 5" w:uiPriority="60"/>
+    <w:lsdException w:name="Light List Accent 5" w:uiPriority="61"/>
+    <w:lsdException w:name="Light Grid Accent 5" w:uiPriority="62"/>
+    <w:lsdException w:name="Medium Shading 1 Accent 5" w:uiPriority="63"/>
+    <w:lsdException w:name="Medium Shading 2 Accent 5" w:uiPriority="64"/>
+    <w:lsdException w:name="Medium List 1 Accent 5" w:uiPriority="65"/>
+    <w:lsdException w:name="Medium List 2 Accent 5" w:uiPriority="66"/>
+    <w:lsdException w:name="Medium Grid 1 Accent 5" w:uiPriority="67"/>
+    <w:lsdException w:name="Medium Grid 2 Accent 5" w:uiPriority="68"/>
+    <w:lsdException w:name="Medium Grid 3 Accent 5" w:uiPriority="69"/>
+    <w:lsdException w:name="Dark List Accent 5" w:uiPriority="70"/>
+    <w:lsdException w:name="Colorful Shading Accent 5" w:uiPriority="71"/>
+    <w:lsdException w:name="Colorful List Accent 5" w:uiPriority="72"/>
+    <w:lsdException w:name="Colorful Grid Accent 5" w:uiPriority="73"/>
+    <w:lsdException w:name="Light Shading Accent 6" w:uiPriority="60"/>
+    <w:lsdException w:name="Light List Accent 6" w:uiPriority="61"/>
+    <w:lsdException w:name="Light Grid Accent 6" w:uiPriority="62"/>
+    <w:lsdException w:name="Medium Shading 1 Accent 6" w:uiPriority="63"/>
+    <w:lsdException w:name="Medium Shading 2 Accent 6" w:uiPriority="64"/>
+    <w:lsdException w:name="Medium List 1 Accent 6" w:uiPriority="65"/>
+    <w:lsdException w:name="Medium List 2 Accent 6" w:uiPriority="66"/>
+    <w:lsdException w:name="Medium Grid 1 Accent 6" w:uiPriority="67"/>
+    <w:lsdException w:name="Medium Grid 2 Accent 6" w:uiPriority="68"/>
+    <w:lsdException w:name="Medium Grid 3 Accent 6" w:uiPriority="69"/>
+    <w:lsdException w:name="Dark List Accent 6" w:uiPriority="70"/>
+    <w:lsdException w:name="Colorful Shading Accent 6" w:uiPriority="71"/>
+    <w:lsdException w:name="Colorful List Accent 6" w:uiPriority="72"/>
+    <w:lsdException w:name="Colorful Grid Accent 6" w:uiPriority="73"/>
+    <w:lsdException w:name="Subtle Emphasis" w:uiPriority="19" w:qFormat="1"/>
+    <w:lsdException w:name="Intense Emphasis" w:uiPriority="21" w:qFormat="1"/>
+    <w:lsdException w:name="Subtle Reference" w:uiPriority="31" w:qFormat="1"/>
+    <w:lsdException w:name="Intense Reference" w:uiPriority="32" w:qFormat="1"/>
+    <w:lsdException w:name="Book Title" w:uiPriority="33" w:qFormat="1"/>
+    <w:lsdException w:name="Bibliography" w:semiHidden="1" w:uiPriority="37" w:unhideWhenUsed="1"/>
+    <w:lsdException w:name="TOC Heading" w:semiHidden="1" w:uiPriority="39" w:unhideWhenUsed="1" w:qFormat="1"/>
+    <w:lsdException w:name="Plain Table 1" w:uiPriority="41"/>
+    <w:lsdException w:name="Plain Table 2" w:uiPriority="42"/>
+    <w:lsdException w:name="Plain Table 3" w:uiPriority="43"/>
+    <w:lsdException w:name="Plain Table 4" w:uiPriority="44"/>
+    <w:lsdException w:name="Plain Table 5" w:uiPriority="45"/>
+    <w:lsdException w:name="Grid Table Light" w:uiPriority="40"/>
+    <w:lsdException w:name="Grid Table 1 Light" w:uiPriority="46"/>
+    <w:lsdException w:name="Grid Table 2" w:uiPriority="47"/>
+    <w:lsdException w:name="Grid Table 3" w:uiPriority="48"/>
+    <w:lsdException w:name="Grid Table 4" w:uiPriority="49"/>
+    <w:lsdException w:name="Grid Table 5 Dark" w:uiPriority="50"/>
+    <w:lsdException w:name="Grid Table 6 Colorful" w:uiPriority="51"/>
+    <w:lsdException w:name="Grid Table 7 Colorful" w:uiPriority="52"/>
+    <w:lsdException w:name="Grid Table 1 Light Accent 1" w:uiPriority="46"/>
+    <w:lsdException w:name="Grid Table 2 Accent 1" w:uiPriority="47"/>
+    <w:lsdException w:name="Grid Table 3 Accent 1" w:uiPriority="48"/>
+    <w:lsdException w:name="Grid Table 4 Accent 1" w:uiPriority="49"/>
+    <w:lsdException w:name="Grid Table 5 Dark Accent 1" w:uiPriority="50"/>
+    <w:lsdException w:name="Grid Table 6 Colorful Accent 1" w:uiPriority="51"/>
+    <w:lsdException w:name="Grid Table 7 Colorful Accent 1" w:uiPriority="52"/>
+    <w:lsdException w:name="Grid Table 1 Light Accent 2" w:uiPriority="46"/>
+    <w:lsdException w:name="Grid Table 2 Accent 2" w:uiPriority="47"/>
+    <w:lsdException w:name="Grid Table 3 Accent 2" w:uiPriority="48"/>
+    <w:lsdException w:name="Grid Table 4 Accent 2" w:uiPriority="49"/>
+    <w:lsdException w:name="Grid Table 5 Dark Accent 2" w:uiPriority="50"/>
+    <w:lsdException w:name="Grid Table 6 Colorful Accent 2" w:uiPriority="51"/>
+    <w:lsdException w:name="Grid Table 7 Colorful Accent 2" w:uiPriority="52"/>
+    <w:lsdException w:name="Grid Table 1 Light Accent 3" w:uiPriority="46"/>
+    <w:lsdException w:name="Grid Table 2 Accent 3" w:uiPriority="47"/>
+    <w:lsdException w:name="Grid Table 3 Accent 3" w:uiPriority="48"/>
+    <w:lsdException w:name="Grid Table 4 Accent 3" w:uiPriority="49"/>
+    <w:lsdException w:name="Grid Table 5 Dark Accent 3" w:uiPriority="50"/>
+    <w:lsdException w:name="Grid Table 6 Colorful Accent 3" w:uiPriority="51"/>
+    <w:lsdException w:name="Grid Table 7 Colorful Accent 3" w:uiPriority="52"/>
+    <w:lsdException w:name="Grid Table 1 Light Accent 4" w:uiPriority="46"/>
+    <w:lsdException w:name="Grid Table 2 Accent 4" w:uiPriority="47"/>
+    <w:lsdException w:name="Grid Table 3 Accent 4" w:uiPriority="48"/>
+    <w:lsdException w:name="Grid Table 4 Accent 4" w:uiPriority="49"/>
+    <w:lsdException w:name="Grid Table 5 Dark Accent 4" w:uiPriority="50"/>
+    <w:lsdException w:name="Grid Table 6 Colorful Accent 4" w:uiPriority="51"/>
+    <w:lsdException w:name="Grid Table 7 Colorful Accent 4" w:uiPriority="52"/>
+    <w:lsdException w:name="Grid Table 1 Light Accent 5" w:uiPriority="46"/>
+    <w:lsdException w:name="Grid Table 2 Accent 5" w:uiPriority="47"/>
+    <w:lsdException w:name="Grid Table 3 Accent 5" w:uiPriority="48"/>
+    <w:lsdException w:name="Grid Table 4 Accent 5" w:uiPriority="49"/>
+    <w:lsdException w:name="Grid Table 5 Dark Accent 5" w:uiPriority="50"/>
+    <w:lsdException w:name="Grid Table 6 Colorful Accent 5" w:uiPriority="51"/>
+    <w:lsdException w:name="Grid Table 7 Colorful Accent 5" w:uiPriority="52"/>
+    <w:lsdException w:name="Grid Table 1 Light Accent 6" w:uiPriority="46"/>
+    <w:lsdException w:name="Grid Table 2 Accent 6" w:uiPriority="47"/>
+    <w:lsdException w:name="Grid Table 3 Accent 6" w:uiPriority="48"/>
+    <w:lsdException w:name="Grid Table 4 Accent 6" w:uiPriority="49"/>
+    <w:lsdException w:name="Grid Table 5 Dark Accent 6" w:uiPriority="50"/>
+    <w:lsdException w:name="Grid Table 6 Colorful Accent 6" w:uiPriority="51"/>
+    <w:lsdException w:name="Grid Table 7 Colorful Accent 6" w:uiPriority="52"/>
+    <w:lsdException w:name="List Table 1 Light" w:uiPriority="46"/>
+    <w:lsdException w:name="List Table 2" w:uiPriority="47"/>
+    <w:lsdException w:name="List Table 3" w:uiPriority="48"/>
+    <w:lsdException w:name="List Table 4" w:uiPriority="49"/>
+    <w:lsdException w:name="List Table 5 Dark" w:uiPriority="50"/>
+    <w:lsdException w:name="List Table 6 Colorful" w:uiPriority="51"/>
+    <w:lsdException w:name="List Table 7 Colorful" w:uiPriority="52"/>
+    <w:lsdException w:name="List Table 1 Light Accent 1" w:uiPriority="46"/>
+    <w:lsdException w:name="List Table 2 Accent 1" w:uiPriority="47"/>
+    <w:lsdException w:name="List Table 3 Accent 1" w:uiPriority="48"/>
+    <w:lsdException w:name="List Table 4 Accent 1" w:uiPriority="49"/>
+    <w:lsdException w:name="List Table 5 Dark Accent 1" w:uiPriority="50"/>
+    <w:lsdException w:name="List Table 6 Colorful Accent 1" w:uiPriority="51"/>
+    <w:lsdException w:name="List Table 7 Colorful Accent 1" w:uiPriority="52"/>
+    <w:lsdException w:name="List Table 1 Light Accent 2" w:uiPriority="46"/>
+    <w:lsdException w:name="List Table 2 Accent 2" w:uiPriority="47"/>
+    <w:lsdException w:name="List Table 3 Accent 2" w:uiPriority="48"/>
+    <w:lsdException w:name="List Table 4 Accent 2" w:uiPriority="49"/>
+    <w:lsdException w:name="List Table 5 Dark Accent 2" w:uiPriority="50"/>
+    <w:lsdException w:name="List Table 6 Colorful Accent 2" w:uiPriority="51"/>
+    <w:lsdException w:name="List Table 7 Colorful Accent 2" w:uiPriority="52"/>
+    <w:lsdException w:name="List Table 1 Light Accent 3" w:uiPriority="46"/>
+    <w:lsdException w:name="List Table 2 Accent 3" w:uiPriority="47"/>
+    <w:lsdException w:name="List Table 3 Accent 3" w:uiPriority="48"/>
+    <w:lsdException w:name="List Table 4 Accent 3" w:uiPriority="49"/>
+    <w:lsdException w:name="List Table 5 Dark Accent 3" w:uiPriority="50"/>
+    <w:lsdException w:name="List Table 6 Colorful Accent 3" w:uiPriority="51"/>
+    <w:lsdException w:name="List Table 7 Colorful Accent 3" w:uiPriority="52"/>
+    <w:lsdException w:name="List Table 1 Light Accent 4" w:uiPriority="46"/>
+    <w:lsdException w:name="List Table 2 Accent 4" w:uiPriority="47"/>
+    <w:lsdException w:name="List Table 3 Accent 4" w:uiPriority="48"/>
+    <w:lsdException w:name="List Table 4 Accent 4" w:uiPriority="49"/>
+    <w:lsdException w:name="List Table 5 Dark Accent 4" w:uiPriority="50"/>
+    <w:lsdException w:name="List Table 6 Colorful Accent 4" w:uiPriority="51"/>
+    <w:lsdException w:name="List Table 7 Colorful Accent 4" w:uiPriority="52"/>
+    <w:lsdException w:name="List Table 1 Light Accent 5" w:uiPriority="46"/>
+    <w:lsdException w:name="List Table 2 Accent 5" w:uiPriority="47"/>
+    <w:lsdException w:name="List Table 3 Accent 5" w:uiPriority="48"/>
+    <w:lsdException w:name="List Table 4 Accent 5" w:uiPriority="49"/>
+    <w:lsdException w:name="List Table 5 Dark Accent 5" w:uiPriority="50"/>
+    <w:lsdException w:name="List Table 6 Colorful Accent 5" w:uiPriority="51"/>
+    <w:lsdException w:name="List Table 7 Colorful Accent 5" w:uiPriority="52"/>
+    <w:lsdException w:name="List Table 1 Light Accent 6" w:uiPriority="46"/>
+    <w:lsdException w:name="List Table 2 Accent 6" w:uiPriority="47"/>
+    <w:lsdException w:name="List Table 3 Accent 6" w:uiPriority="48"/>
+    <w:lsdException w:name="List Table 4 Accent 6" w:uiPriority="49"/>
+    <w:lsdException w:name="List Table 5 Dark Accent 6" w:uiPriority="50"/>
+    <w:lsdException w:name="List Table 6 Colorful Accent 6" w:uiPriority="51"/>
+    <w:lsdException w:name="List Table 7 Colorful Accent 6" w:uiPriority="52"/>
+    <w:lsdException w:name="Mention" w:semiHidden="1" w:unhideWhenUsed="1"/>
+    <w:lsdException w:name="Smart Hyperlink" w:semiHidden="1" w:unhideWhenUsed="1"/>
+    <w:lsdException w:name="Hashtag" w:semiHidden="1" w:unhideWhenUsed="1"/>
+  </w:latentStyles>
+  <w:style w:type="paragraph" w:default="1" w:styleId="Normal">
+    <w:name w:val="Normal"/>
+    <w:qFormat/>
+    <w:rsid w:val="00CE3557"/>
+    <w:rPr>
+      <w:rFonts w:cs="Times New Roman"/>
+      <w:sz w:val="3276"/>
+      <w:szCs w:val="3276"/>
+    </w:rPr>
+  </w:style>
+  <w:style w:type="character" w:default="1" w:styleId="DefaultParagraphFont">
+    <w:name w:val="Default Paragraph Font"/>
+    <w:uiPriority w:val="1"/>
+    <w:semiHidden/>
+    <w:unhideWhenUsed/>
+  </w:style>
+  <w:style w:type="table" w:default="1" w:styleId="TableNormal">
+    <w:name w:val="Normal Table"/>
+    <w:uiPriority w:val="99"/>
+    <w:semiHidden/>
+    <w:unhideWhenUsed/>
+    <w:tblPr>
+      <w:tblInd w:w="0" w:type="dxa"/>
+      <w:tblCellMar>
+        <w:top w:w="0" w:type="dxa"/>
+        <w:left w:w="108" w:type="dxa"/>
+        <w:bottom w:w="0" w:type="dxa"/>
+        <w:right w:w="108" w:type="dxa"/>
+      </w:tblCellMar>
+    </w:tblPr>
+  </w:style>
+  <w:style w:type="numbering" w:default="1" w:styleId="NoList">
+    <w:name w:val="No List"/>
+    <w:uiPriority w:val="99"/>
+    <w:semiHidden/>
+    <w:unhideWhenUsed/>
+  </w:style>
+  <w:style w:type="character" w:styleId="PlaceholderText">
+    <w:name w:val="Placeholder Text"/>
+    <w:basedOn w:val="DefaultParagraphFont"/>
+    <w:uiPriority w:val="99"/>
+    <w:semiHidden/>
+    <w:rsid w:val="00CE3557"/>
+    <w:rPr>
+      <w:color w:val="808080"/>
+    </w:rPr>
+  </w:style>
+  <w:style w:type="paragraph" w:customStyle="1" w:styleId="363508FA26564F7AB941AB923C03D582">
+    <w:name w:val="363508FA26564F7AB941AB923C03D582"/>
+    <w:rsid w:val="00CE3557"/>
+  </w:style>
+  <w:style w:type="paragraph" w:customStyle="1" w:styleId="27BFBB7699F34F508BD4AA1EC9689040">
+    <w:name w:val="27BFBB7699F34F508BD4AA1EC9689040"/>
+    <w:rsid w:val="00CE3557"/>
+  </w:style>
+  <w:style w:type="paragraph" w:customStyle="1" w:styleId="E4A02B87D2A347CF947513A8DF92B5E2">
+    <w:name w:val="E4A02B87D2A347CF947513A8DF92B5E2"/>
+    <w:rsid w:val="00CE3557"/>
+  </w:style>
+  <w:style w:type="paragraph" w:customStyle="1" w:styleId="8497079BF98F49AC821F488044849F9E">
+    <w:name w:val="8497079BF98F49AC821F488044849F9E"/>
+    <w:rsid w:val="00CE3557"/>
+  </w:style>
+</w:styles>
+</file>
+
+<file path=word/glossary/webSettings.xml><?xml version="1.0" encoding="utf-8"?>
+<w:webSettings xmlns:mc="http://schemas.openxmlformats.org/markup-compatibility/2006" xmlns:r="http://schemas.openxmlformats.org/officeDocument/2006/relationships" xmlns:w="http://schemas.openxmlformats.org/wordprocessingml/2006/main" xmlns:w14="http://schemas.microsoft.com/office/word/2010/wordml" xmlns:w15="http://schemas.microsoft.com/office/word/2012/wordml" xmlns:w16se="http://schemas.microsoft.com/office/word/2015/wordml/symex" mc:Ignorable="w14 w15 w16se">
+  <w:optimizeForBrowser/>
+  <w:allowPNG/>
+</w:webSettings>
 </file>
 
 <file path=word/theme/theme1.xml><?xml version="1.0" encoding="utf-8"?>
@@ -3429,7 +5370,7 @@
 </file>
 
 <file path=customXml/itemProps1.xml><?xml version="1.0" encoding="utf-8"?>
-<ds:datastoreItem xmlns:ds="http://schemas.openxmlformats.org/officeDocument/2006/customXml" ds:itemID="{32D37A80-F39B-49CD-82D5-712E00034AF9}">
+<ds:datastoreItem xmlns:ds="http://schemas.openxmlformats.org/officeDocument/2006/customXml" ds:itemID="{916A920A-32DE-4B51-B72F-DA6AB89B3AC8}">
   <ds:schemaRefs>
     <ds:schemaRef ds:uri="http://schemas.openxmlformats.org/officeDocument/2006/bibliography"/>
   </ds:schemaRefs>

</xml_diff>